<commit_message>
Completed - Pending check
</commit_message>
<xml_diff>
--- a/IndoorPathLossAnalysisReport.docx
+++ b/IndoorPathLossAnalysisReport.docx
@@ -1252,7 +1252,7 @@
                 <w:sz w:val="32"/>
                 <w:szCs w:val="32"/>
               </w:rPr>
-              <w:t>10</w:t>
+              <w:t>9</w:t>
             </w:r>
             <w:r>
               <w:rPr>
@@ -1378,7 +1378,7 @@
                 <w:sz w:val="32"/>
                 <w:szCs w:val="32"/>
               </w:rPr>
-              <w:t>11</w:t>
+              <w:t>10</w:t>
             </w:r>
             <w:r>
               <w:rPr>
@@ -1493,7 +1493,7 @@
                 <w:sz w:val="32"/>
                 <w:szCs w:val="32"/>
               </w:rPr>
-              <w:t>11</w:t>
+              <w:t>10</w:t>
             </w:r>
             <w:r>
               <w:rPr>
@@ -1608,7 +1608,7 @@
                 <w:sz w:val="32"/>
                 <w:szCs w:val="32"/>
               </w:rPr>
-              <w:t>13</w:t>
+              <w:t>12</w:t>
             </w:r>
             <w:r>
               <w:rPr>
@@ -1699,7 +1699,7 @@
                 <w:sz w:val="32"/>
                 <w:szCs w:val="32"/>
               </w:rPr>
-              <w:t>15</w:t>
+              <w:t>14</w:t>
             </w:r>
             <w:r>
               <w:rPr>
@@ -1813,7 +1813,7 @@
                 <w:sz w:val="32"/>
                 <w:szCs w:val="32"/>
               </w:rPr>
-              <w:t>16</w:t>
+              <w:t>15</w:t>
             </w:r>
             <w:r>
               <w:rPr>
@@ -2438,6 +2438,8 @@
         </w:rPr>
       </w:pPr>
       <w:bookmarkStart w:id="2" w:name="_Toc83087456"/>
+      <w:bookmarkStart w:id="3" w:name="_Μαθηματική_Ανάλυση"/>
+      <w:bookmarkEnd w:id="3"/>
       <w:r>
         <w:rPr>
           <w:rFonts w:ascii="Times New Roman" w:eastAsia="Times New Roman" w:hAnsi="Times New Roman" w:cs="Times New Roman"/>
@@ -3720,6 +3722,31 @@
           <w:lang w:val="el-GR"/>
         </w:rPr>
       </w:pPr>
+      <w:r>
+        <w:rPr>
+          <w:sz w:val="24"/>
+          <w:szCs w:val="24"/>
+          <w:lang w:val="el-GR"/>
+        </w:rPr>
+        <w:t>Πηγή: «Συστήματα Κινητών Επικοινωνιών», 2</w:t>
+      </w:r>
+      <w:r>
+        <w:rPr>
+          <w:sz w:val="24"/>
+          <w:szCs w:val="24"/>
+          <w:vertAlign w:val="superscript"/>
+          <w:lang w:val="el-GR"/>
+        </w:rPr>
+        <w:t>η</w:t>
+      </w:r>
+      <w:r>
+        <w:rPr>
+          <w:sz w:val="24"/>
+          <w:szCs w:val="24"/>
+          <w:lang w:val="el-GR"/>
+        </w:rPr>
+        <w:t xml:space="preserve"> έκδοση</w:t>
+      </w:r>
     </w:p>
     <w:p>
       <w:pPr>
@@ -3776,9 +3803,9 @@
           <w:lang w:val="en-US"/>
         </w:rPr>
       </w:pPr>
-      <w:bookmarkStart w:id="3" w:name="_Διάγραμμα_Path_Loss"/>
-      <w:bookmarkStart w:id="4" w:name="_Toc83087457"/>
-      <w:bookmarkEnd w:id="3"/>
+      <w:bookmarkStart w:id="4" w:name="_Διάγραμμα_Path_Loss"/>
+      <w:bookmarkStart w:id="5" w:name="_Toc83087457"/>
+      <w:bookmarkEnd w:id="4"/>
       <w:r>
         <w:rPr>
           <w:i w:val="0"/>
@@ -3905,7 +3932,7 @@
         </w:rPr>
         <w:t>Frequency</w:t>
       </w:r>
-      <w:bookmarkEnd w:id="4"/>
+      <w:bookmarkEnd w:id="5"/>
     </w:p>
     <w:p>
       <w:pPr>
@@ -3966,9 +3993,9 @@
           <w:lang w:val="en-US"/>
         </w:rPr>
       </w:pPr>
-      <w:bookmarkStart w:id="5" w:name="_Διάγραμμα_Path_Loss_1"/>
-      <w:bookmarkStart w:id="6" w:name="_Toc83087458"/>
-      <w:bookmarkEnd w:id="5"/>
+      <w:bookmarkStart w:id="6" w:name="_Διάγραμμα_Path_Loss_1"/>
+      <w:bookmarkStart w:id="7" w:name="_Toc83087458"/>
+      <w:bookmarkEnd w:id="6"/>
       <w:r>
         <w:rPr>
           <w:noProof/>
@@ -4126,7 +4153,7 @@
         </w:rPr>
         <w:t>Distance</w:t>
       </w:r>
-      <w:bookmarkEnd w:id="6"/>
+      <w:bookmarkEnd w:id="7"/>
     </w:p>
     <w:p>
       <w:pPr>
@@ -4255,7 +4282,7 @@
           <w:lang w:val="en-US"/>
         </w:rPr>
       </w:pPr>
-      <w:bookmarkStart w:id="7" w:name="_Toc83087459"/>
+      <w:bookmarkStart w:id="8" w:name="_Toc83087459"/>
       <w:r>
         <w:rPr>
           <w:rFonts w:ascii="Times New Roman" w:eastAsia="Times New Roman" w:hAnsi="Times New Roman" w:cs="Times New Roman"/>
@@ -4312,7 +4339,7 @@
         </w:rPr>
         <w:t xml:space="preserve"> Number of walls</w:t>
       </w:r>
-      <w:bookmarkEnd w:id="7"/>
+      <w:bookmarkEnd w:id="8"/>
     </w:p>
     <w:p>
       <w:pPr>
@@ -4777,7 +4804,7 @@
           <w:lang w:val="en-US"/>
         </w:rPr>
       </w:pPr>
-      <w:bookmarkStart w:id="8" w:name="_Toc83087460"/>
+      <w:bookmarkStart w:id="9" w:name="_Toc83087460"/>
       <w:r>
         <w:rPr>
           <w:rFonts w:ascii="Times New Roman" w:eastAsia="Times New Roman" w:hAnsi="Times New Roman" w:cs="Times New Roman"/>
@@ -4878,7 +4905,7 @@
         </w:rPr>
         <w:t>Number of Floors</w:t>
       </w:r>
-      <w:bookmarkEnd w:id="8"/>
+      <w:bookmarkEnd w:id="9"/>
     </w:p>
     <w:p>
       <w:pPr>
@@ -5312,7 +5339,7 @@
           <w:lang w:val="en-US"/>
         </w:rPr>
       </w:pPr>
-      <w:bookmarkStart w:id="9" w:name="_Toc83087461"/>
+      <w:bookmarkStart w:id="10" w:name="_Toc83087461"/>
       <w:r>
         <w:rPr>
           <w:rFonts w:ascii="Times New Roman" w:eastAsia="Times New Roman" w:hAnsi="Times New Roman" w:cs="Times New Roman"/>
@@ -5467,7 +5494,7 @@
         </w:rPr>
         <w:t>Different building types</w:t>
       </w:r>
-      <w:bookmarkEnd w:id="9"/>
+      <w:bookmarkEnd w:id="10"/>
     </w:p>
     <w:p>
       <w:pPr>
@@ -5603,7 +5630,7 @@
           <w:lang w:val="en-US"/>
         </w:rPr>
       </w:pPr>
-      <w:bookmarkStart w:id="10" w:name="_Toc83087462"/>
+      <w:bookmarkStart w:id="11" w:name="_Toc83087462"/>
       <w:r>
         <w:rPr>
           <w:rFonts w:ascii="Times New Roman" w:eastAsia="Times New Roman" w:hAnsi="Times New Roman" w:cs="Times New Roman"/>
@@ -5703,7 +5730,7 @@
         </w:rPr>
         <w:t xml:space="preserve"> walls</w:t>
       </w:r>
-      <w:bookmarkEnd w:id="10"/>
+      <w:bookmarkEnd w:id="11"/>
     </w:p>
     <w:p>
       <w:pPr>
@@ -6532,7 +6559,7 @@
           <w:lang w:val="en-US"/>
         </w:rPr>
       </w:pPr>
-      <w:bookmarkStart w:id="11" w:name="_Toc83087463"/>
+      <w:bookmarkStart w:id="12" w:name="_Toc83087463"/>
       <w:r>
         <w:rPr>
           <w:rFonts w:ascii="Times New Roman" w:eastAsia="Times New Roman" w:hAnsi="Times New Roman" w:cs="Times New Roman"/>
@@ -6709,7 +6736,7 @@
         </w:rPr>
         <w:t xml:space="preserve"> walls</w:t>
       </w:r>
-      <w:bookmarkEnd w:id="11"/>
+      <w:bookmarkEnd w:id="12"/>
     </w:p>
     <w:p>
       <w:pPr>
@@ -7088,7 +7115,7 @@
           <w:lang w:val="el-GR"/>
         </w:rPr>
       </w:pPr>
-      <w:bookmarkStart w:id="12" w:name="_Toc83087464"/>
+      <w:bookmarkStart w:id="13" w:name="_Toc83087464"/>
       <w:r>
         <w:rPr>
           <w:rFonts w:ascii="Times New Roman" w:eastAsia="Times New Roman" w:hAnsi="Times New Roman" w:cs="Times New Roman"/>
@@ -7134,7 +7161,7 @@
         </w:rPr>
         <w:t>Συγκρίσεις</w:t>
       </w:r>
-      <w:bookmarkEnd w:id="12"/>
+      <w:bookmarkEnd w:id="13"/>
     </w:p>
     <w:p>
       <w:pPr>
@@ -7151,7 +7178,31 @@
           <w:szCs w:val="24"/>
           <w:lang w:val="el-GR"/>
         </w:rPr>
-        <w:t>Παραθέτουμε παρακάτω 2 ενδεικτικά σχήματα για να εξηγήσουμε τη διαφορετική τοποθέτηση με βάση τον τύπο κτιρίου:</w:t>
+        <w:t>Παραθέτουμε παρακάτω 2 ενδεικτικά σχήματα για να εξηγήσουμε τη διαφορετική τοποθέτηση</w:t>
+      </w:r>
+      <w:r>
+        <w:rPr>
+          <w:sz w:val="24"/>
+          <w:szCs w:val="24"/>
+          <w:lang w:val="el-GR"/>
+        </w:rPr>
+        <w:t xml:space="preserve"> </w:t>
+      </w:r>
+      <w:r>
+        <w:rPr>
+          <w:sz w:val="24"/>
+          <w:szCs w:val="24"/>
+          <w:lang w:val="en-US"/>
+        </w:rPr>
+        <w:t>Femtocell</w:t>
+      </w:r>
+      <w:r>
+        <w:rPr>
+          <w:sz w:val="24"/>
+          <w:szCs w:val="24"/>
+          <w:lang w:val="el-GR"/>
+        </w:rPr>
+        <w:t xml:space="preserve"> με βάση τον τύπο κτιρίου:</w:t>
       </w:r>
     </w:p>
     <w:p>
@@ -7185,18 +7236,26 @@
           <w:lang w:val="el-GR"/>
         </w:rPr>
         <w:drawing>
-          <wp:anchor distT="0" distB="0" distL="114300" distR="114300" simplePos="0" relativeHeight="251669504" behindDoc="0" locked="0" layoutInCell="1" allowOverlap="1" wp14:anchorId="4D69C425" wp14:editId="682904C1">
+          <wp:anchor distT="0" distB="0" distL="114300" distR="114300" simplePos="0" relativeHeight="251671552" behindDoc="1" locked="0" layoutInCell="1" allowOverlap="1" wp14:anchorId="0B8F49E6" wp14:editId="5DF4EE4A">
             <wp:simplePos x="0" y="0"/>
-            <wp:positionH relativeFrom="column">
-              <wp:posOffset>2941320</wp:posOffset>
+            <wp:positionH relativeFrom="margin">
+              <wp:posOffset>2811780</wp:posOffset>
             </wp:positionH>
             <wp:positionV relativeFrom="paragraph">
-              <wp:posOffset>226695</wp:posOffset>
+              <wp:posOffset>209550</wp:posOffset>
             </wp:positionV>
-            <wp:extent cx="3867785" cy="4131945"/>
-            <wp:effectExtent l="0" t="0" r="0" b="1905"/>
-            <wp:wrapSquare wrapText="bothSides"/>
-            <wp:docPr id="56" name="Picture 56"/>
+            <wp:extent cx="3225800" cy="4007485"/>
+            <wp:effectExtent l="0" t="0" r="0" b="0"/>
+            <wp:wrapTight wrapText="bothSides">
+              <wp:wrapPolygon edited="0">
+                <wp:start x="0" y="0"/>
+                <wp:lineTo x="0" y="21460"/>
+                <wp:lineTo x="21430" y="21460"/>
+                <wp:lineTo x="21430" y="0"/>
+                <wp:lineTo x="0" y="0"/>
+              </wp:wrapPolygon>
+            </wp:wrapTight>
+            <wp:docPr id="3" name="Picture 3"/>
             <wp:cNvGraphicFramePr>
               <a:graphicFrameLocks xmlns:a="http://schemas.openxmlformats.org/drawingml/2006/main" noChangeAspect="1"/>
             </wp:cNvGraphicFramePr>
@@ -7204,7 +7263,7 @@
               <a:graphicData uri="http://schemas.openxmlformats.org/drawingml/2006/picture">
                 <pic:pic xmlns:pic="http://schemas.openxmlformats.org/drawingml/2006/picture">
                   <pic:nvPicPr>
-                    <pic:cNvPr id="56" name="Picture 56"/>
+                    <pic:cNvPr id="3" name="Picture 3"/>
                     <pic:cNvPicPr/>
                   </pic:nvPicPr>
                   <pic:blipFill>
@@ -7216,7 +7275,7 @@
                   <pic:spPr>
                     <a:xfrm>
                       <a:off x="0" y="0"/>
-                      <a:ext cx="3867785" cy="4131945"/>
+                      <a:ext cx="3225800" cy="4007485"/>
                     </a:xfrm>
                     <a:prstGeom prst="rect">
                       <a:avLst/>
@@ -7242,18 +7301,26 @@
           <w:lang w:val="el-GR"/>
         </w:rPr>
         <w:drawing>
-          <wp:anchor distT="0" distB="0" distL="114300" distR="114300" simplePos="0" relativeHeight="251668480" behindDoc="0" locked="0" layoutInCell="1" allowOverlap="1" wp14:anchorId="7B9912AD" wp14:editId="65AC0DEA">
+          <wp:anchor distT="0" distB="0" distL="114300" distR="114300" simplePos="0" relativeHeight="251670528" behindDoc="1" locked="0" layoutInCell="1" allowOverlap="1" wp14:anchorId="71E225DA" wp14:editId="34AAC943">
             <wp:simplePos x="0" y="0"/>
             <wp:positionH relativeFrom="margin">
-              <wp:posOffset>-474980</wp:posOffset>
+              <wp:posOffset>-75565</wp:posOffset>
             </wp:positionH>
             <wp:positionV relativeFrom="paragraph">
-              <wp:posOffset>226695</wp:posOffset>
+              <wp:posOffset>209550</wp:posOffset>
             </wp:positionV>
-            <wp:extent cx="3926840" cy="4131945"/>
-            <wp:effectExtent l="0" t="0" r="0" b="1905"/>
-            <wp:wrapSquare wrapText="bothSides"/>
-            <wp:docPr id="55" name="Picture 55"/>
+            <wp:extent cx="2870835" cy="4002405"/>
+            <wp:effectExtent l="0" t="0" r="5715" b="0"/>
+            <wp:wrapTight wrapText="bothSides">
+              <wp:wrapPolygon edited="0">
+                <wp:start x="0" y="0"/>
+                <wp:lineTo x="0" y="21487"/>
+                <wp:lineTo x="21500" y="21487"/>
+                <wp:lineTo x="21500" y="0"/>
+                <wp:lineTo x="0" y="0"/>
+              </wp:wrapPolygon>
+            </wp:wrapTight>
+            <wp:docPr id="2" name="Picture 2"/>
             <wp:cNvGraphicFramePr>
               <a:graphicFrameLocks xmlns:a="http://schemas.openxmlformats.org/drawingml/2006/main" noChangeAspect="1"/>
             </wp:cNvGraphicFramePr>
@@ -7261,7 +7328,7 @@
               <a:graphicData uri="http://schemas.openxmlformats.org/drawingml/2006/picture">
                 <pic:pic xmlns:pic="http://schemas.openxmlformats.org/drawingml/2006/picture">
                   <pic:nvPicPr>
-                    <pic:cNvPr id="55" name="Picture 55"/>
+                    <pic:cNvPr id="2" name="Picture 2"/>
                     <pic:cNvPicPr/>
                   </pic:nvPicPr>
                   <pic:blipFill>
@@ -7273,7 +7340,7 @@
                   <pic:spPr>
                     <a:xfrm>
                       <a:off x="0" y="0"/>
-                      <a:ext cx="3926840" cy="4131945"/>
+                      <a:ext cx="2870835" cy="4002405"/>
                     </a:xfrm>
                     <a:prstGeom prst="rect">
                       <a:avLst/>
@@ -7343,17 +7410,16 @@
         <w:rPr>
           <w:sz w:val="24"/>
           <w:szCs w:val="24"/>
-          <w:lang w:val="el-GR"/>
-        </w:rPr>
-        <w:tab/>
-      </w:r>
-      <w:r>
-        <w:rPr>
-          <w:sz w:val="24"/>
-          <w:szCs w:val="24"/>
-          <w:lang w:val="el-GR"/>
-        </w:rPr>
-        <w:tab/>
+          <w:lang w:val="en-US"/>
+        </w:rPr>
+        <w:t xml:space="preserve">         </w:t>
+      </w:r>
+      <w:r>
+        <w:rPr>
+          <w:sz w:val="24"/>
+          <w:szCs w:val="24"/>
+          <w:lang w:val="el-GR"/>
+        </w:rPr>
         <w:t>Τύπος 2:</w:t>
       </w:r>
     </w:p>
@@ -7398,7 +7464,55 @@
           <w:szCs w:val="24"/>
           <w:lang w:val="el-GR"/>
         </w:rPr>
-        <w:t>Στη δεύτερη περίπτωση, απεικονίζουμε την κάλυψη των πομπών με έλλειψη για να αποδώσουμε σωστότερα τις επιπτώσεις των πολλαπλών χοντρών τοίχων σε σχέση με τους ορόφους.</w:t>
+        <w:t xml:space="preserve">Στη δεύτερη περίπτωση, απεικονίζουμε την </w:t>
+      </w:r>
+      <w:r>
+        <w:rPr>
+          <w:sz w:val="24"/>
+          <w:szCs w:val="24"/>
+          <w:lang w:val="el-GR"/>
+        </w:rPr>
+        <w:t xml:space="preserve">περιοχή </w:t>
+      </w:r>
+      <w:r>
+        <w:rPr>
+          <w:sz w:val="24"/>
+          <w:szCs w:val="24"/>
+          <w:lang w:val="el-GR"/>
+        </w:rPr>
+        <w:t>κάλυψη</w:t>
+      </w:r>
+      <w:r>
+        <w:rPr>
+          <w:sz w:val="24"/>
+          <w:szCs w:val="24"/>
+          <w:lang w:val="el-GR"/>
+        </w:rPr>
+        <w:t>ς</w:t>
+      </w:r>
+      <w:r>
+        <w:rPr>
+          <w:sz w:val="24"/>
+          <w:szCs w:val="24"/>
+          <w:lang w:val="el-GR"/>
+        </w:rPr>
+        <w:t xml:space="preserve"> των πομπών με </w:t>
+      </w:r>
+      <w:r>
+        <w:rPr>
+          <w:sz w:val="24"/>
+          <w:szCs w:val="24"/>
+          <w:lang w:val="el-GR"/>
+        </w:rPr>
+        <w:t>ελλειπτικό σχήμα</w:t>
+      </w:r>
+      <w:r>
+        <w:rPr>
+          <w:sz w:val="24"/>
+          <w:szCs w:val="24"/>
+          <w:lang w:val="el-GR"/>
+        </w:rPr>
+        <w:t xml:space="preserve"> για να αποδώσουμε σωστότερα τις επιπτώσεις των πολλαπλών χοντρών τοίχων σε σχέση με τους ορόφους.</w:t>
       </w:r>
     </w:p>
     <w:p>
@@ -7469,7 +7583,7 @@
         <w:rPr>
           <w:sz w:val="24"/>
           <w:szCs w:val="24"/>
-          <w:lang w:val="el-GR"/>
+          <w:lang w:val="en-US"/>
         </w:rPr>
       </w:pPr>
     </w:p>
@@ -7528,7 +7642,7 @@
           <w:lang w:val="el-GR"/>
         </w:rPr>
       </w:pPr>
-      <w:bookmarkStart w:id="13" w:name="_Toc83087465"/>
+      <w:bookmarkStart w:id="14" w:name="_Toc83087465"/>
       <w:r>
         <w:rPr>
           <w:rFonts w:ascii="Times New Roman" w:eastAsia="Times New Roman" w:hAnsi="Times New Roman" w:cs="Times New Roman"/>
@@ -7541,10 +7655,12 @@
         <w:lastRenderedPageBreak/>
         <w:t>Συμπεράσματα</w:t>
       </w:r>
-      <w:bookmarkEnd w:id="13"/>
+      <w:bookmarkEnd w:id="14"/>
     </w:p>
     <w:p>
       <w:pPr>
+        <w:pStyle w:val="ListParagraph"/>
+        <w:ind w:left="360"/>
         <w:jc w:val="both"/>
         <w:rPr>
           <w:sz w:val="24"/>
@@ -7552,6 +7668,459 @@
           <w:lang w:val="el-GR"/>
         </w:rPr>
       </w:pPr>
+      <w:r>
+        <w:rPr>
+          <w:sz w:val="24"/>
+          <w:szCs w:val="24"/>
+          <w:lang w:val="el-GR"/>
+        </w:rPr>
+        <w:t>Από τα παραπάνω, μπορούμε να βγάλουμε ορισμένα γενικά συμπεράσματα όσον αφορά την αποτελεσματικότητα του μοντέλου, το ρόλο που παίζουν όλες οι παράμετροί του, αλλά και τ</w:t>
+      </w:r>
+      <w:r>
+        <w:rPr>
+          <w:sz w:val="24"/>
+          <w:szCs w:val="24"/>
+          <w:lang w:val="el-GR"/>
+        </w:rPr>
+        <w:t>α σενάρια στα οποία ενδείκνυται η χρήση του:</w:t>
+      </w:r>
+    </w:p>
+    <w:p>
+      <w:pPr>
+        <w:pStyle w:val="ListParagraph"/>
+        <w:ind w:left="360"/>
+        <w:jc w:val="both"/>
+        <w:rPr>
+          <w:sz w:val="16"/>
+          <w:szCs w:val="16"/>
+          <w:lang w:val="el-GR"/>
+        </w:rPr>
+      </w:pPr>
+    </w:p>
+    <w:p>
+      <w:pPr>
+        <w:pStyle w:val="ListParagraph"/>
+        <w:numPr>
+          <w:ilvl w:val="0"/>
+          <w:numId w:val="37"/>
+        </w:numPr>
+        <w:jc w:val="both"/>
+        <w:rPr>
+          <w:sz w:val="24"/>
+          <w:szCs w:val="24"/>
+          <w:lang w:val="el-GR"/>
+        </w:rPr>
+      </w:pPr>
+      <w:r>
+        <w:rPr>
+          <w:sz w:val="24"/>
+          <w:szCs w:val="24"/>
+          <w:lang w:val="el-GR"/>
+        </w:rPr>
+        <w:t xml:space="preserve">Στην περίπτωση του </w:t>
+      </w:r>
+      <w:r>
+        <w:rPr>
+          <w:sz w:val="24"/>
+          <w:szCs w:val="24"/>
+          <w:lang w:val="en-US"/>
+        </w:rPr>
+        <w:t>line</w:t>
+      </w:r>
+      <w:r>
+        <w:rPr>
+          <w:sz w:val="24"/>
+          <w:szCs w:val="24"/>
+          <w:lang w:val="el-GR"/>
+        </w:rPr>
+        <w:t xml:space="preserve"> </w:t>
+      </w:r>
+      <w:r>
+        <w:rPr>
+          <w:sz w:val="24"/>
+          <w:szCs w:val="24"/>
+          <w:lang w:val="en-US"/>
+        </w:rPr>
+        <w:t>of</w:t>
+      </w:r>
+      <w:r>
+        <w:rPr>
+          <w:sz w:val="24"/>
+          <w:szCs w:val="24"/>
+          <w:lang w:val="el-GR"/>
+        </w:rPr>
+        <w:t xml:space="preserve"> </w:t>
+      </w:r>
+      <w:r>
+        <w:rPr>
+          <w:sz w:val="24"/>
+          <w:szCs w:val="24"/>
+          <w:lang w:val="en-US"/>
+        </w:rPr>
+        <w:t>sight</w:t>
+      </w:r>
+      <w:r>
+        <w:rPr>
+          <w:sz w:val="24"/>
+          <w:szCs w:val="24"/>
+          <w:lang w:val="el-GR"/>
+        </w:rPr>
+        <w:t>, οι απώλειες οφείλονται καθαρά στις απώλειες ελευθέρου χώρου.</w:t>
+      </w:r>
+    </w:p>
+    <w:p>
+      <w:pPr>
+        <w:pStyle w:val="ListParagraph"/>
+        <w:numPr>
+          <w:ilvl w:val="0"/>
+          <w:numId w:val="37"/>
+        </w:numPr>
+        <w:jc w:val="both"/>
+        <w:rPr>
+          <w:sz w:val="24"/>
+          <w:szCs w:val="24"/>
+          <w:lang w:val="el-GR"/>
+        </w:rPr>
+      </w:pPr>
+      <w:r>
+        <w:rPr>
+          <w:sz w:val="24"/>
+          <w:szCs w:val="24"/>
+          <w:lang w:val="el-GR"/>
+        </w:rPr>
+        <w:t>Με την ύπαρξη εμποδίων, οι απώλειες αυξάνονται σημαντικά. Δεν μπορούμε να συγκρίνουμε άμεσα τα μεγέθη της συχνότητας και της απόστασης με τον αριθμό τοίχων και ορόφων, καθώς αυτά είναι διακριτά μεγέθη, ωστόσο μπορούμε να ταξινομήσουμε τις παραμέτρους αυτές ως προς τη σημαντικότητά τους, και τις απώλειες που επιφέρουν.</w:t>
+      </w:r>
+    </w:p>
+    <w:p>
+      <w:pPr>
+        <w:pStyle w:val="ListParagraph"/>
+        <w:numPr>
+          <w:ilvl w:val="0"/>
+          <w:numId w:val="37"/>
+        </w:numPr>
+        <w:jc w:val="both"/>
+        <w:rPr>
+          <w:sz w:val="24"/>
+          <w:szCs w:val="24"/>
+          <w:lang w:val="el-GR"/>
+        </w:rPr>
+      </w:pPr>
+      <w:r>
+        <w:rPr>
+          <w:sz w:val="24"/>
+          <w:szCs w:val="24"/>
+          <w:lang w:val="el-GR"/>
+        </w:rPr>
+        <w:t>Ως χειρότερη περίπτωση, θεωρούμε την ύπαρξη ενός τοίχου πάχους &gt; 10</w:t>
+      </w:r>
+      <w:r>
+        <w:rPr>
+          <w:sz w:val="24"/>
+          <w:szCs w:val="24"/>
+          <w:lang w:val="el-GR"/>
+        </w:rPr>
+        <w:t xml:space="preserve"> </w:t>
+      </w:r>
+      <w:r>
+        <w:rPr>
+          <w:sz w:val="24"/>
+          <w:szCs w:val="24"/>
+          <w:lang w:val="en-US"/>
+        </w:rPr>
+        <w:t>cm</w:t>
+      </w:r>
+      <w:r>
+        <w:rPr>
+          <w:sz w:val="24"/>
+          <w:szCs w:val="24"/>
+          <w:lang w:val="el-GR"/>
+        </w:rPr>
+        <w:t xml:space="preserve">, </w:t>
+      </w:r>
+      <w:r>
+        <w:rPr>
+          <w:sz w:val="24"/>
+          <w:szCs w:val="24"/>
+          <w:lang w:val="el-GR"/>
+        </w:rPr>
+        <w:t>ακολουθούμενη από την ύπαρξη ορόφου και τέλος την ύπαρξη τοίχου πάχους &lt; 10</w:t>
+      </w:r>
+      <w:r>
+        <w:rPr>
+          <w:sz w:val="24"/>
+          <w:szCs w:val="24"/>
+          <w:lang w:val="el-GR"/>
+        </w:rPr>
+        <w:t xml:space="preserve"> </w:t>
+      </w:r>
+      <w:r>
+        <w:rPr>
+          <w:sz w:val="24"/>
+          <w:szCs w:val="24"/>
+          <w:lang w:val="en-US"/>
+        </w:rPr>
+        <w:t>cm</w:t>
+      </w:r>
+      <w:r>
+        <w:rPr>
+          <w:sz w:val="24"/>
+          <w:szCs w:val="24"/>
+          <w:lang w:val="el-GR"/>
+        </w:rPr>
+        <w:t xml:space="preserve"> ανάμεσα στον πομπό και στο δέκτη</w:t>
+      </w:r>
+      <w:r>
+        <w:rPr>
+          <w:sz w:val="24"/>
+          <w:szCs w:val="24"/>
+          <w:lang w:val="el-GR"/>
+        </w:rPr>
+        <w:t xml:space="preserve">. </w:t>
+      </w:r>
+      <w:r>
+        <w:rPr>
+          <w:sz w:val="24"/>
+          <w:szCs w:val="24"/>
+          <w:lang w:val="el-GR"/>
+        </w:rPr>
+        <w:t xml:space="preserve">Αυτό προκύπτει με βάσει τις απώλειες που ορίσαμε στο </w:t>
+      </w:r>
+      <w:r>
+        <w:rPr>
+          <w:sz w:val="24"/>
+          <w:szCs w:val="24"/>
+          <w:lang w:val="el-GR"/>
+        </w:rPr>
+        <w:fldChar w:fldCharType="begin"/>
+      </w:r>
+      <w:r>
+        <w:rPr>
+          <w:sz w:val="24"/>
+          <w:szCs w:val="24"/>
+          <w:lang w:val="el-GR"/>
+        </w:rPr>
+        <w:instrText xml:space="preserve"> HYPERLINK  \l "_Μαθηματική_Ανάλυση" </w:instrText>
+      </w:r>
+      <w:r>
+        <w:rPr>
+          <w:sz w:val="24"/>
+          <w:szCs w:val="24"/>
+          <w:lang w:val="el-GR"/>
+        </w:rPr>
+      </w:r>
+      <w:r>
+        <w:rPr>
+          <w:sz w:val="24"/>
+          <w:szCs w:val="24"/>
+          <w:lang w:val="el-GR"/>
+        </w:rPr>
+        <w:fldChar w:fldCharType="separate"/>
+      </w:r>
+      <w:r>
+        <w:rPr>
+          <w:rStyle w:val="Hyperlink"/>
+          <w:sz w:val="24"/>
+          <w:szCs w:val="24"/>
+          <w:lang w:val="el-GR"/>
+        </w:rPr>
+        <w:t>2</w:t>
+      </w:r>
+      <w:r>
+        <w:rPr>
+          <w:sz w:val="24"/>
+          <w:szCs w:val="24"/>
+          <w:lang w:val="el-GR"/>
+        </w:rPr>
+        <w:fldChar w:fldCharType="end"/>
+      </w:r>
+      <w:r>
+        <w:rPr>
+          <w:sz w:val="24"/>
+          <w:szCs w:val="24"/>
+          <w:lang w:val="el-GR"/>
+        </w:rPr>
+        <w:t>.</w:t>
+      </w:r>
+    </w:p>
+    <w:p>
+      <w:pPr>
+        <w:pStyle w:val="ListParagraph"/>
+        <w:numPr>
+          <w:ilvl w:val="0"/>
+          <w:numId w:val="37"/>
+        </w:numPr>
+        <w:jc w:val="both"/>
+        <w:rPr>
+          <w:sz w:val="24"/>
+          <w:szCs w:val="24"/>
+          <w:lang w:val="el-GR"/>
+        </w:rPr>
+      </w:pPr>
+      <w:r>
+        <w:rPr>
+          <w:sz w:val="24"/>
+          <w:szCs w:val="24"/>
+          <w:lang w:val="el-GR"/>
+        </w:rPr>
+        <w:t>Λιγότερο κρίσιμες φαίνεται να είναι οι παράμετροι συχνότητας και απόστασης. Ανάμεσά τους, η συχνότητα επιφέρει μεγαλύτερες απώλειες μέχρι μία απόσταση, ωστόσο μετά από αυτό το σημείο η απόσταση παίζει καθοριστικό ρόλο στην αποδυνάμωση του σήματος.</w:t>
+      </w:r>
+    </w:p>
+    <w:p>
+      <w:pPr>
+        <w:pStyle w:val="ListParagraph"/>
+        <w:numPr>
+          <w:ilvl w:val="0"/>
+          <w:numId w:val="37"/>
+        </w:numPr>
+        <w:jc w:val="both"/>
+        <w:rPr>
+          <w:sz w:val="24"/>
+          <w:szCs w:val="24"/>
+          <w:lang w:val="el-GR"/>
+        </w:rPr>
+      </w:pPr>
+      <w:r>
+        <w:rPr>
+          <w:sz w:val="24"/>
+          <w:szCs w:val="24"/>
+          <w:lang w:val="el-GR"/>
+        </w:rPr>
+        <w:t>Σε όλα τα διαγράμματα, χρησιμοποιήσαμε 3 διαφορετικές συχνότητες και παρατηρήσαμε ότι παντού, το σήμα με τη</w:t>
+      </w:r>
+      <w:r>
+        <w:rPr>
+          <w:sz w:val="24"/>
+          <w:szCs w:val="24"/>
+          <w:lang w:val="el-GR"/>
+        </w:rPr>
+        <w:t xml:space="preserve">ν υψηλότερη </w:t>
+      </w:r>
+      <w:r>
+        <w:rPr>
+          <w:sz w:val="24"/>
+          <w:szCs w:val="24"/>
+          <w:lang w:val="el-GR"/>
+        </w:rPr>
+        <w:t>συχνότητα επηρεάζεται περισσότερο από τα άλλα δύο, όταν εισάγουμε οποιαδήποτε απ’ τις υπόλοιπες παραμέτρους. Κάτι ενδιαφέρον</w:t>
+      </w:r>
+      <w:r>
+        <w:rPr>
+          <w:sz w:val="24"/>
+          <w:szCs w:val="24"/>
+          <w:lang w:val="el-GR"/>
+        </w:rPr>
+        <w:t>,</w:t>
+      </w:r>
+      <w:r>
+        <w:rPr>
+          <w:sz w:val="24"/>
+          <w:szCs w:val="24"/>
+          <w:lang w:val="el-GR"/>
+        </w:rPr>
+        <w:t xml:space="preserve"> ωστόσο</w:t>
+      </w:r>
+      <w:r>
+        <w:rPr>
+          <w:sz w:val="24"/>
+          <w:szCs w:val="24"/>
+          <w:lang w:val="el-GR"/>
+        </w:rPr>
+        <w:t>,</w:t>
+      </w:r>
+      <w:r>
+        <w:rPr>
+          <w:sz w:val="24"/>
+          <w:szCs w:val="24"/>
+          <w:lang w:val="el-GR"/>
+        </w:rPr>
+        <w:t xml:space="preserve"> είναι ότι σε κάθε περίπτωση, η μετάβαση από τη </w:t>
+      </w:r>
+      <w:r>
+        <w:rPr>
+          <w:sz w:val="24"/>
+          <w:szCs w:val="24"/>
+          <w:lang w:val="el-GR"/>
+        </w:rPr>
+        <w:t>χαμηλή</w:t>
+      </w:r>
+      <w:r>
+        <w:rPr>
+          <w:sz w:val="24"/>
+          <w:szCs w:val="24"/>
+          <w:lang w:val="el-GR"/>
+        </w:rPr>
+        <w:t xml:space="preserve"> συχνότητα στη μεσαία, σημειώνει μεγαλύτερες απώλειες σε σχέση με τη μετάβαση απ’ τη μεσαία στην υψηλή συχνότητα.</w:t>
+      </w:r>
+    </w:p>
+    <w:p>
+      <w:pPr>
+        <w:pStyle w:val="ListParagraph"/>
+        <w:numPr>
+          <w:ilvl w:val="0"/>
+          <w:numId w:val="37"/>
+        </w:numPr>
+        <w:jc w:val="both"/>
+        <w:rPr>
+          <w:sz w:val="24"/>
+          <w:szCs w:val="24"/>
+          <w:lang w:val="el-GR"/>
+        </w:rPr>
+      </w:pPr>
+      <w:r>
+        <w:rPr>
+          <w:sz w:val="24"/>
+          <w:szCs w:val="24"/>
+          <w:lang w:val="el-GR"/>
+        </w:rPr>
+        <w:t>Σε γενικές γραμμές, το μοντέλο είναι πολύ αποτελεσματικό σε μία μεγάλη ποικιλία εσωτερικών χώρων, και αποτελεί ένα αξιόπιστο εργαλείο για το σχεδιασμό δικτύων. Είδαμε έμπρακτα τη συμπεριφορά των απωλειών εξαιτίας των ορόφων, η οποία αναπαριστά καλύτερα την πραγματικότητα σε σχέση με άλλα μοντέλα εσωτερικού χώρου.</w:t>
+      </w:r>
+    </w:p>
+    <w:p>
+      <w:pPr>
+        <w:pStyle w:val="ListParagraph"/>
+        <w:numPr>
+          <w:ilvl w:val="0"/>
+          <w:numId w:val="37"/>
+        </w:numPr>
+        <w:jc w:val="both"/>
+        <w:rPr>
+          <w:sz w:val="24"/>
+          <w:szCs w:val="24"/>
+          <w:lang w:val="el-GR"/>
+        </w:rPr>
+      </w:pPr>
+      <w:r>
+        <w:rPr>
+          <w:sz w:val="24"/>
+          <w:szCs w:val="24"/>
+          <w:lang w:val="el-GR"/>
+        </w:rPr>
+        <w:t xml:space="preserve">Μέσα από διάφορες δοκιμές που πραγματοποιήσαμε στο </w:t>
+      </w:r>
+      <w:r>
+        <w:rPr>
+          <w:sz w:val="24"/>
+          <w:szCs w:val="24"/>
+          <w:lang w:val="en-US"/>
+        </w:rPr>
+        <w:t>MATLAB</w:t>
+      </w:r>
+      <w:r>
+        <w:rPr>
+          <w:sz w:val="24"/>
+          <w:szCs w:val="24"/>
+          <w:lang w:val="el-GR"/>
+        </w:rPr>
+        <w:t>,</w:t>
+      </w:r>
+      <w:r>
+        <w:rPr>
+          <w:sz w:val="24"/>
+          <w:szCs w:val="24"/>
+          <w:lang w:val="el-GR"/>
+        </w:rPr>
+        <w:t xml:space="preserve"> συμπεράναμε ότι λόγω της πολύ μεγάλης διαφοράς στις απώλειες των 2 τύπων τοίχου, ενδεχομένως να είναι απαραίτητο σε κάποιες περιπτώσεις η διαφοροποίηση των τοίχων σε περισσότερα είδη. Όσο πιο κοντά είμαστε στις πραγματικές απώλειες του υλικού κάθε κτιρίου, τόσο πιο ακριβής θα είναι η μελέτη μας. Κάτι τέτοιο βέβαια απαιτεί και περισσότερη μελέτη του εκάστοτε χώρου, επομένως αφήνεται στην κρίση ενός μηχανικού, το πότε αξίζει μία τέτοια ανάλυση.</w:t>
+      </w:r>
     </w:p>
     <w:p>
       <w:pPr>
@@ -7572,7 +8141,7 @@
           <w:lang w:val="en-US"/>
         </w:rPr>
       </w:pPr>
-      <w:bookmarkStart w:id="14" w:name="_Toc83087466"/>
+      <w:bookmarkStart w:id="15" w:name="_Toc83087466"/>
       <w:r>
         <w:rPr>
           <w:rFonts w:ascii="Times New Roman" w:eastAsia="Times New Roman" w:hAnsi="Times New Roman" w:cs="Times New Roman"/>
@@ -7582,6 +8151,7 @@
           <w:szCs w:val="32"/>
           <w:lang w:val="el-GR"/>
         </w:rPr>
+        <w:lastRenderedPageBreak/>
         <w:t xml:space="preserve">Κώδικας </w:t>
       </w:r>
       <w:r>
@@ -7595,7 +8165,7 @@
         </w:rPr>
         <w:t>MATLAB</w:t>
       </w:r>
-      <w:bookmarkEnd w:id="14"/>
+      <w:bookmarkEnd w:id="15"/>
     </w:p>
     <w:p>
       <w:pPr>
@@ -8135,6 +8705,92 @@
     </w:lvl>
   </w:abstractNum>
   <w:abstractNum w:abstractNumId="9" w15:restartNumberingAfterBreak="0">
+    <w:nsid w:val="03C13690"/>
+    <w:multiLevelType w:val="hybridMultilevel"/>
+    <w:tmpl w:val="EEF85E70"/>
+    <w:lvl w:ilvl="0" w:tplc="0408000F">
+      <w:start w:val="1"/>
+      <w:numFmt w:val="decimal"/>
+      <w:lvlText w:val="%1."/>
+      <w:lvlJc w:val="left"/>
+      <w:pPr>
+        <w:ind w:left="1080" w:hanging="360"/>
+      </w:pPr>
+    </w:lvl>
+    <w:lvl w:ilvl="1" w:tplc="04080019" w:tentative="1">
+      <w:start w:val="1"/>
+      <w:numFmt w:val="lowerLetter"/>
+      <w:lvlText w:val="%2."/>
+      <w:lvlJc w:val="left"/>
+      <w:pPr>
+        <w:ind w:left="1800" w:hanging="360"/>
+      </w:pPr>
+    </w:lvl>
+    <w:lvl w:ilvl="2" w:tplc="0408001B" w:tentative="1">
+      <w:start w:val="1"/>
+      <w:numFmt w:val="lowerRoman"/>
+      <w:lvlText w:val="%3."/>
+      <w:lvlJc w:val="right"/>
+      <w:pPr>
+        <w:ind w:left="2520" w:hanging="180"/>
+      </w:pPr>
+    </w:lvl>
+    <w:lvl w:ilvl="3" w:tplc="0408000F" w:tentative="1">
+      <w:start w:val="1"/>
+      <w:numFmt w:val="decimal"/>
+      <w:lvlText w:val="%4."/>
+      <w:lvlJc w:val="left"/>
+      <w:pPr>
+        <w:ind w:left="3240" w:hanging="360"/>
+      </w:pPr>
+    </w:lvl>
+    <w:lvl w:ilvl="4" w:tplc="04080019" w:tentative="1">
+      <w:start w:val="1"/>
+      <w:numFmt w:val="lowerLetter"/>
+      <w:lvlText w:val="%5."/>
+      <w:lvlJc w:val="left"/>
+      <w:pPr>
+        <w:ind w:left="3960" w:hanging="360"/>
+      </w:pPr>
+    </w:lvl>
+    <w:lvl w:ilvl="5" w:tplc="0408001B" w:tentative="1">
+      <w:start w:val="1"/>
+      <w:numFmt w:val="lowerRoman"/>
+      <w:lvlText w:val="%6."/>
+      <w:lvlJc w:val="right"/>
+      <w:pPr>
+        <w:ind w:left="4680" w:hanging="180"/>
+      </w:pPr>
+    </w:lvl>
+    <w:lvl w:ilvl="6" w:tplc="0408000F" w:tentative="1">
+      <w:start w:val="1"/>
+      <w:numFmt w:val="decimal"/>
+      <w:lvlText w:val="%7."/>
+      <w:lvlJc w:val="left"/>
+      <w:pPr>
+        <w:ind w:left="5400" w:hanging="360"/>
+      </w:pPr>
+    </w:lvl>
+    <w:lvl w:ilvl="7" w:tplc="04080019" w:tentative="1">
+      <w:start w:val="1"/>
+      <w:numFmt w:val="lowerLetter"/>
+      <w:lvlText w:val="%8."/>
+      <w:lvlJc w:val="left"/>
+      <w:pPr>
+        <w:ind w:left="6120" w:hanging="360"/>
+      </w:pPr>
+    </w:lvl>
+    <w:lvl w:ilvl="8" w:tplc="0408001B" w:tentative="1">
+      <w:start w:val="1"/>
+      <w:numFmt w:val="lowerRoman"/>
+      <w:lvlText w:val="%9."/>
+      <w:lvlJc w:val="right"/>
+      <w:pPr>
+        <w:ind w:left="6840" w:hanging="180"/>
+      </w:pPr>
+    </w:lvl>
+  </w:abstractNum>
+  <w:abstractNum w:abstractNumId="10" w15:restartNumberingAfterBreak="0">
     <w:nsid w:val="06411D80"/>
     <w:multiLevelType w:val="hybridMultilevel"/>
     <w:tmpl w:val="DA1C20A8"/>
@@ -8247,7 +8903,7 @@
       </w:rPr>
     </w:lvl>
   </w:abstractNum>
-  <w:abstractNum w:abstractNumId="10" w15:restartNumberingAfterBreak="0">
+  <w:abstractNum w:abstractNumId="11" w15:restartNumberingAfterBreak="0">
     <w:nsid w:val="06D24B74"/>
     <w:multiLevelType w:val="multilevel"/>
     <w:tmpl w:val="EBB2B80C"/>
@@ -8360,7 +9016,7 @@
       </w:pPr>
     </w:lvl>
   </w:abstractNum>
-  <w:abstractNum w:abstractNumId="11" w15:restartNumberingAfterBreak="0">
+  <w:abstractNum w:abstractNumId="12" w15:restartNumberingAfterBreak="0">
     <w:nsid w:val="06D541AD"/>
     <w:multiLevelType w:val="hybridMultilevel"/>
     <w:tmpl w:val="872E9968"/>
@@ -8473,7 +9129,7 @@
       </w:rPr>
     </w:lvl>
   </w:abstractNum>
-  <w:abstractNum w:abstractNumId="12" w15:restartNumberingAfterBreak="0">
+  <w:abstractNum w:abstractNumId="13" w15:restartNumberingAfterBreak="0">
     <w:nsid w:val="06FB7A50"/>
     <w:multiLevelType w:val="hybridMultilevel"/>
     <w:tmpl w:val="674AECCE"/>
@@ -8586,7 +9242,7 @@
       </w:rPr>
     </w:lvl>
   </w:abstractNum>
-  <w:abstractNum w:abstractNumId="13" w15:restartNumberingAfterBreak="0">
+  <w:abstractNum w:abstractNumId="14" w15:restartNumberingAfterBreak="0">
     <w:nsid w:val="0C6C3F46"/>
     <w:multiLevelType w:val="hybridMultilevel"/>
     <w:tmpl w:val="2F5411B2"/>
@@ -8699,7 +9355,7 @@
       </w:rPr>
     </w:lvl>
   </w:abstractNum>
-  <w:abstractNum w:abstractNumId="14" w15:restartNumberingAfterBreak="0">
+  <w:abstractNum w:abstractNumId="15" w15:restartNumberingAfterBreak="0">
     <w:nsid w:val="119240D8"/>
     <w:multiLevelType w:val="multilevel"/>
     <w:tmpl w:val="9CE45180"/>
@@ -8812,7 +9468,7 @@
       </w:rPr>
     </w:lvl>
   </w:abstractNum>
-  <w:abstractNum w:abstractNumId="15" w15:restartNumberingAfterBreak="0">
+  <w:abstractNum w:abstractNumId="16" w15:restartNumberingAfterBreak="0">
     <w:nsid w:val="12976B14"/>
     <w:multiLevelType w:val="hybridMultilevel"/>
     <w:tmpl w:val="75D612DE"/>
@@ -8898,7 +9554,7 @@
       </w:pPr>
     </w:lvl>
   </w:abstractNum>
-  <w:abstractNum w:abstractNumId="16" w15:restartNumberingAfterBreak="0">
+  <w:abstractNum w:abstractNumId="17" w15:restartNumberingAfterBreak="0">
     <w:nsid w:val="12F154FF"/>
     <w:multiLevelType w:val="hybridMultilevel"/>
     <w:tmpl w:val="ED72F492"/>
@@ -9011,7 +9667,7 @@
       </w:rPr>
     </w:lvl>
   </w:abstractNum>
-  <w:abstractNum w:abstractNumId="17" w15:restartNumberingAfterBreak="0">
+  <w:abstractNum w:abstractNumId="18" w15:restartNumberingAfterBreak="0">
     <w:nsid w:val="1C157661"/>
     <w:multiLevelType w:val="multilevel"/>
     <w:tmpl w:val="5A168418"/>
@@ -9124,7 +9780,7 @@
       </w:rPr>
     </w:lvl>
   </w:abstractNum>
-  <w:abstractNum w:abstractNumId="18" w15:restartNumberingAfterBreak="0">
+  <w:abstractNum w:abstractNumId="19" w15:restartNumberingAfterBreak="0">
     <w:nsid w:val="28A625B7"/>
     <w:multiLevelType w:val="multilevel"/>
     <w:tmpl w:val="0F3E0CE0"/>
@@ -9237,7 +9893,120 @@
       </w:rPr>
     </w:lvl>
   </w:abstractNum>
-  <w:abstractNum w:abstractNumId="19" w15:restartNumberingAfterBreak="0">
+  <w:abstractNum w:abstractNumId="20" w15:restartNumberingAfterBreak="0">
+    <w:nsid w:val="2E15050F"/>
+    <w:multiLevelType w:val="hybridMultilevel"/>
+    <w:tmpl w:val="973C7104"/>
+    <w:lvl w:ilvl="0" w:tplc="04080001">
+      <w:start w:val="1"/>
+      <w:numFmt w:val="bullet"/>
+      <w:lvlText w:val=""/>
+      <w:lvlJc w:val="left"/>
+      <w:pPr>
+        <w:ind w:left="720" w:hanging="360"/>
+      </w:pPr>
+      <w:rPr>
+        <w:rFonts w:ascii="Symbol" w:hAnsi="Symbol" w:hint="default"/>
+      </w:rPr>
+    </w:lvl>
+    <w:lvl w:ilvl="1" w:tplc="04080003" w:tentative="1">
+      <w:start w:val="1"/>
+      <w:numFmt w:val="bullet"/>
+      <w:lvlText w:val="o"/>
+      <w:lvlJc w:val="left"/>
+      <w:pPr>
+        <w:ind w:left="1440" w:hanging="360"/>
+      </w:pPr>
+      <w:rPr>
+        <w:rFonts w:ascii="Courier New" w:hAnsi="Courier New" w:cs="Courier New" w:hint="default"/>
+      </w:rPr>
+    </w:lvl>
+    <w:lvl w:ilvl="2" w:tplc="04080005" w:tentative="1">
+      <w:start w:val="1"/>
+      <w:numFmt w:val="bullet"/>
+      <w:lvlText w:val=""/>
+      <w:lvlJc w:val="left"/>
+      <w:pPr>
+        <w:ind w:left="2160" w:hanging="360"/>
+      </w:pPr>
+      <w:rPr>
+        <w:rFonts w:ascii="Wingdings" w:hAnsi="Wingdings" w:hint="default"/>
+      </w:rPr>
+    </w:lvl>
+    <w:lvl w:ilvl="3" w:tplc="04080001" w:tentative="1">
+      <w:start w:val="1"/>
+      <w:numFmt w:val="bullet"/>
+      <w:lvlText w:val=""/>
+      <w:lvlJc w:val="left"/>
+      <w:pPr>
+        <w:ind w:left="2880" w:hanging="360"/>
+      </w:pPr>
+      <w:rPr>
+        <w:rFonts w:ascii="Symbol" w:hAnsi="Symbol" w:hint="default"/>
+      </w:rPr>
+    </w:lvl>
+    <w:lvl w:ilvl="4" w:tplc="04080003" w:tentative="1">
+      <w:start w:val="1"/>
+      <w:numFmt w:val="bullet"/>
+      <w:lvlText w:val="o"/>
+      <w:lvlJc w:val="left"/>
+      <w:pPr>
+        <w:ind w:left="3600" w:hanging="360"/>
+      </w:pPr>
+      <w:rPr>
+        <w:rFonts w:ascii="Courier New" w:hAnsi="Courier New" w:cs="Courier New" w:hint="default"/>
+      </w:rPr>
+    </w:lvl>
+    <w:lvl w:ilvl="5" w:tplc="04080005" w:tentative="1">
+      <w:start w:val="1"/>
+      <w:numFmt w:val="bullet"/>
+      <w:lvlText w:val=""/>
+      <w:lvlJc w:val="left"/>
+      <w:pPr>
+        <w:ind w:left="4320" w:hanging="360"/>
+      </w:pPr>
+      <w:rPr>
+        <w:rFonts w:ascii="Wingdings" w:hAnsi="Wingdings" w:hint="default"/>
+      </w:rPr>
+    </w:lvl>
+    <w:lvl w:ilvl="6" w:tplc="04080001" w:tentative="1">
+      <w:start w:val="1"/>
+      <w:numFmt w:val="bullet"/>
+      <w:lvlText w:val=""/>
+      <w:lvlJc w:val="left"/>
+      <w:pPr>
+        <w:ind w:left="5040" w:hanging="360"/>
+      </w:pPr>
+      <w:rPr>
+        <w:rFonts w:ascii="Symbol" w:hAnsi="Symbol" w:hint="default"/>
+      </w:rPr>
+    </w:lvl>
+    <w:lvl w:ilvl="7" w:tplc="04080003" w:tentative="1">
+      <w:start w:val="1"/>
+      <w:numFmt w:val="bullet"/>
+      <w:lvlText w:val="o"/>
+      <w:lvlJc w:val="left"/>
+      <w:pPr>
+        <w:ind w:left="5760" w:hanging="360"/>
+      </w:pPr>
+      <w:rPr>
+        <w:rFonts w:ascii="Courier New" w:hAnsi="Courier New" w:cs="Courier New" w:hint="default"/>
+      </w:rPr>
+    </w:lvl>
+    <w:lvl w:ilvl="8" w:tplc="04080005" w:tentative="1">
+      <w:start w:val="1"/>
+      <w:numFmt w:val="bullet"/>
+      <w:lvlText w:val=""/>
+      <w:lvlJc w:val="left"/>
+      <w:pPr>
+        <w:ind w:left="6480" w:hanging="360"/>
+      </w:pPr>
+      <w:rPr>
+        <w:rFonts w:ascii="Wingdings" w:hAnsi="Wingdings" w:hint="default"/>
+      </w:rPr>
+    </w:lvl>
+  </w:abstractNum>
+  <w:abstractNum w:abstractNumId="21" w15:restartNumberingAfterBreak="0">
     <w:nsid w:val="32232572"/>
     <w:multiLevelType w:val="hybridMultilevel"/>
     <w:tmpl w:val="854631B2"/>
@@ -9350,7 +10119,7 @@
       </w:rPr>
     </w:lvl>
   </w:abstractNum>
-  <w:abstractNum w:abstractNumId="20" w15:restartNumberingAfterBreak="0">
+  <w:abstractNum w:abstractNumId="22" w15:restartNumberingAfterBreak="0">
     <w:nsid w:val="360C1997"/>
     <w:multiLevelType w:val="multilevel"/>
     <w:tmpl w:val="85BACD7E"/>
@@ -9472,7 +10241,7 @@
       </w:rPr>
     </w:lvl>
   </w:abstractNum>
-  <w:abstractNum w:abstractNumId="21" w15:restartNumberingAfterBreak="0">
+  <w:abstractNum w:abstractNumId="23" w15:restartNumberingAfterBreak="0">
     <w:nsid w:val="4F147775"/>
     <w:multiLevelType w:val="hybridMultilevel"/>
     <w:tmpl w:val="04E2985E"/>
@@ -9585,7 +10354,7 @@
       </w:rPr>
     </w:lvl>
   </w:abstractNum>
-  <w:abstractNum w:abstractNumId="22" w15:restartNumberingAfterBreak="0">
+  <w:abstractNum w:abstractNumId="24" w15:restartNumberingAfterBreak="0">
     <w:nsid w:val="5C2C45C9"/>
     <w:multiLevelType w:val="hybridMultilevel"/>
     <w:tmpl w:val="D4AEA058"/>
@@ -9698,7 +10467,7 @@
       </w:rPr>
     </w:lvl>
   </w:abstractNum>
-  <w:abstractNum w:abstractNumId="23" w15:restartNumberingAfterBreak="0">
+  <w:abstractNum w:abstractNumId="25" w15:restartNumberingAfterBreak="0">
     <w:nsid w:val="63B27B27"/>
     <w:multiLevelType w:val="multilevel"/>
     <w:tmpl w:val="A20E7862"/>
@@ -9811,7 +10580,7 @@
       </w:rPr>
     </w:lvl>
   </w:abstractNum>
-  <w:abstractNum w:abstractNumId="24" w15:restartNumberingAfterBreak="0">
+  <w:abstractNum w:abstractNumId="26" w15:restartNumberingAfterBreak="0">
     <w:nsid w:val="665D5B29"/>
     <w:multiLevelType w:val="hybridMultilevel"/>
     <w:tmpl w:val="80884B14"/>
@@ -9901,7 +10670,7 @@
       </w:pPr>
     </w:lvl>
   </w:abstractNum>
-  <w:abstractNum w:abstractNumId="25" w15:restartNumberingAfterBreak="0">
+  <w:abstractNum w:abstractNumId="27" w15:restartNumberingAfterBreak="0">
     <w:nsid w:val="7A4C77C6"/>
     <w:multiLevelType w:val="multilevel"/>
     <w:tmpl w:val="38AC6FF4"/>
@@ -10019,7 +10788,7 @@
       </w:rPr>
     </w:lvl>
   </w:abstractNum>
-  <w:abstractNum w:abstractNumId="26" w15:restartNumberingAfterBreak="0">
+  <w:abstractNum w:abstractNumId="28" w15:restartNumberingAfterBreak="0">
     <w:nsid w:val="7C220ACD"/>
     <w:multiLevelType w:val="multilevel"/>
     <w:tmpl w:val="28023756"/>
@@ -10132,7 +10901,7 @@
       </w:rPr>
     </w:lvl>
   </w:abstractNum>
-  <w:abstractNum w:abstractNumId="27" w15:restartNumberingAfterBreak="0">
+  <w:abstractNum w:abstractNumId="29" w15:restartNumberingAfterBreak="0">
     <w:nsid w:val="7E3C0F49"/>
     <w:multiLevelType w:val="hybridMultilevel"/>
     <w:tmpl w:val="4386D68C"/>
@@ -10246,19 +11015,19 @@
     </w:lvl>
   </w:abstractNum>
   <w:num w:numId="1">
-    <w:abstractNumId w:val="25"/>
+    <w:abstractNumId w:val="27"/>
   </w:num>
   <w:num w:numId="2">
-    <w:abstractNumId w:val="25"/>
+    <w:abstractNumId w:val="27"/>
     <w:lvlOverride w:ilvl="0">
       <w:startOverride w:val="1"/>
     </w:lvlOverride>
   </w:num>
   <w:num w:numId="3">
-    <w:abstractNumId w:val="25"/>
+    <w:abstractNumId w:val="27"/>
   </w:num>
   <w:num w:numId="4">
-    <w:abstractNumId w:val="25"/>
+    <w:abstractNumId w:val="27"/>
     <w:lvlOverride w:ilvl="0">
       <w:startOverride w:val="1"/>
     </w:lvlOverride>
@@ -10267,13 +11036,13 @@
     <w:abstractNumId w:val="8"/>
   </w:num>
   <w:num w:numId="6">
-    <w:abstractNumId w:val="25"/>
+    <w:abstractNumId w:val="27"/>
     <w:lvlOverride w:ilvl="0">
       <w:startOverride w:val="1"/>
     </w:lvlOverride>
   </w:num>
   <w:num w:numId="7">
-    <w:abstractNumId w:val="25"/>
+    <w:abstractNumId w:val="27"/>
     <w:lvlOverride w:ilvl="0">
       <w:startOverride w:val="1"/>
     </w:lvlOverride>
@@ -10303,10 +11072,10 @@
     </w:lvlOverride>
   </w:num>
   <w:num w:numId="8">
-    <w:abstractNumId w:val="10"/>
+    <w:abstractNumId w:val="11"/>
   </w:num>
   <w:num w:numId="9">
-    <w:abstractNumId w:val="25"/>
+    <w:abstractNumId w:val="27"/>
     <w:lvlOverride w:ilvl="0">
       <w:startOverride w:val="1"/>
     </w:lvlOverride>
@@ -10336,7 +11105,7 @@
     </w:lvlOverride>
   </w:num>
   <w:num w:numId="10">
-    <w:abstractNumId w:val="25"/>
+    <w:abstractNumId w:val="27"/>
     <w:lvlOverride w:ilvl="0">
       <w:startOverride w:val="1"/>
     </w:lvlOverride>
@@ -10390,55 +11159,61 @@
     <w:abstractNumId w:val="0"/>
   </w:num>
   <w:num w:numId="19">
-    <w:abstractNumId w:val="11"/>
+    <w:abstractNumId w:val="12"/>
   </w:num>
   <w:num w:numId="20">
+    <w:abstractNumId w:val="23"/>
+  </w:num>
+  <w:num w:numId="21">
+    <w:abstractNumId w:val="16"/>
+  </w:num>
+  <w:num w:numId="22">
+    <w:abstractNumId w:val="10"/>
+  </w:num>
+  <w:num w:numId="23">
+    <w:abstractNumId w:val="17"/>
+  </w:num>
+  <w:num w:numId="24">
+    <w:abstractNumId w:val="13"/>
+  </w:num>
+  <w:num w:numId="25">
+    <w:abstractNumId w:val="22"/>
+  </w:num>
+  <w:num w:numId="26">
+    <w:abstractNumId w:val="26"/>
+  </w:num>
+  <w:num w:numId="27">
     <w:abstractNumId w:val="21"/>
   </w:num>
-  <w:num w:numId="21">
+  <w:num w:numId="28">
+    <w:abstractNumId w:val="24"/>
+  </w:num>
+  <w:num w:numId="29">
+    <w:abstractNumId w:val="29"/>
+  </w:num>
+  <w:num w:numId="30">
     <w:abstractNumId w:val="15"/>
   </w:num>
-  <w:num w:numId="22">
-    <w:abstractNumId w:val="9"/>
+  <w:num w:numId="31">
+    <w:abstractNumId w:val="25"/>
   </w:num>
-  <w:num w:numId="23">
-    <w:abstractNumId w:val="16"/>
+  <w:num w:numId="32">
+    <w:abstractNumId w:val="14"/>
   </w:num>
-  <w:num w:numId="24">
-    <w:abstractNumId w:val="12"/>
+  <w:num w:numId="33">
+    <w:abstractNumId w:val="19"/>
   </w:num>
-  <w:num w:numId="25">
+  <w:num w:numId="34">
+    <w:abstractNumId w:val="28"/>
+  </w:num>
+  <w:num w:numId="35">
+    <w:abstractNumId w:val="18"/>
+  </w:num>
+  <w:num w:numId="36">
     <w:abstractNumId w:val="20"/>
   </w:num>
-  <w:num w:numId="26">
-    <w:abstractNumId w:val="24"/>
-  </w:num>
-  <w:num w:numId="27">
-    <w:abstractNumId w:val="19"/>
-  </w:num>
-  <w:num w:numId="28">
-    <w:abstractNumId w:val="22"/>
-  </w:num>
-  <w:num w:numId="29">
-    <w:abstractNumId w:val="27"/>
-  </w:num>
-  <w:num w:numId="30">
-    <w:abstractNumId w:val="14"/>
-  </w:num>
-  <w:num w:numId="31">
-    <w:abstractNumId w:val="23"/>
-  </w:num>
-  <w:num w:numId="32">
-    <w:abstractNumId w:val="13"/>
-  </w:num>
-  <w:num w:numId="33">
-    <w:abstractNumId w:val="18"/>
-  </w:num>
-  <w:num w:numId="34">
-    <w:abstractNumId w:val="26"/>
-  </w:num>
-  <w:num w:numId="35">
-    <w:abstractNumId w:val="17"/>
+  <w:num w:numId="37">
+    <w:abstractNumId w:val="9"/>
   </w:num>
 </w:numbering>
 </file>
@@ -11060,6 +11835,7 @@
   <w:style w:type="character" w:default="1" w:styleId="DefaultParagraphFont">
     <w:name w:val="Default Paragraph Font"/>
     <w:uiPriority w:val="1"/>
+    <w:semiHidden/>
     <w:unhideWhenUsed/>
   </w:style>
   <w:style w:type="table" w:default="1" w:styleId="TableNormal">

</xml_diff>

<commit_message>
Updated report - Pending check
</commit_message>
<xml_diff>
--- a/IndoorPathLossAnalysisReport.docx
+++ b/IndoorPathLossAnalysisReport.docx
@@ -2437,9 +2437,9 @@
           <w:lang w:val="el-GR"/>
         </w:rPr>
       </w:pPr>
-      <w:bookmarkStart w:id="2" w:name="_Toc83087456"/>
-      <w:bookmarkStart w:id="3" w:name="_Μαθηματική_Ανάλυση"/>
-      <w:bookmarkEnd w:id="3"/>
+      <w:bookmarkStart w:id="2" w:name="_Μαθηματική_Ανάλυση"/>
+      <w:bookmarkStart w:id="3" w:name="_Toc83087456"/>
+      <w:bookmarkEnd w:id="2"/>
       <w:r>
         <w:rPr>
           <w:rFonts w:ascii="Times New Roman" w:eastAsia="Times New Roman" w:hAnsi="Times New Roman" w:cs="Times New Roman"/>
@@ -2452,7 +2452,7 @@
         <w:lastRenderedPageBreak/>
         <w:t>Μαθηματική Ανάλυση</w:t>
       </w:r>
-      <w:bookmarkEnd w:id="2"/>
+      <w:bookmarkEnd w:id="3"/>
     </w:p>
     <w:p>
       <w:pPr>
@@ -3963,15 +3963,47 @@
           <w:szCs w:val="24"/>
           <w:lang w:val="el-GR"/>
         </w:rPr>
-        <w:t>Στο παραπάνω διάγραμμα, βλέπουμε τις απώλειες ελευθέρου χώρου, για 3 διαφορετικές αποστάσεις από τον πομπό και 3 διαφορετικές συχνότητες. Δεν έχουμε τοποθετήσει άλλα εμπόδια ενδιάμεσα για να απομονώσουμε τις απώλειες που υπάρχουν μόνο από την αλλαγή της συχνότητας. Βλέπουμε λοιπόν ότι οι καμπύλες έχουν μικρή, θετική κλίση, το οποίο σημαίνει πως με την αύξηση της συχνότητας έχουμε περισσότερες απώλειες. Αυτό είναι κάτι αναμενόμενο, δεδομένου ότι όσο ανεβαίνουμε συχνότητα, τόσο πιο ευαίσθητο είναι το σήμα κατά τη διάδοση</w:t>
-      </w:r>
-      <w:r>
-        <w:rPr>
-          <w:sz w:val="24"/>
-          <w:szCs w:val="24"/>
-          <w:lang w:val="el-GR"/>
-        </w:rPr>
-        <w:t>. Όσο αφορά την κλίση, αυτή ελαττώνεται σταδιακά, το οποίο σημαίνει ότι ενώ αρχικά οι απώλειες όταν ανέβουμε συχνότητα είναι σχετικά μεγάλες, στην πορεία η αύξηση της συχνότητας επηρεάζει αρνητικά όλο και λιγότερο το σήμα. Επιπλέον, για τις 3 διαφορετικές τοποθεσίες, φαίνεται ότι το σήμα δεν εξασθενεί γραμμικά όσο αυξάνουμε την απόσταση γραμμικά, αλλά επηρεάζεται όλο και λιγότερο όσο απομακρυνόμαστε.</w:t>
+        <w:t xml:space="preserve">Στο παραπάνω διάγραμμα, βλέπουμε τις απώλειες ελευθέρου χώρου, για 3 διαφορετικές αποστάσεις από τον πομπό και </w:t>
+      </w:r>
+      <w:r>
+        <w:rPr>
+          <w:sz w:val="24"/>
+          <w:szCs w:val="24"/>
+          <w:lang w:val="el-GR"/>
+        </w:rPr>
+        <w:t xml:space="preserve">για </w:t>
+      </w:r>
+      <w:r>
+        <w:rPr>
+          <w:sz w:val="24"/>
+          <w:szCs w:val="24"/>
+          <w:lang w:val="el-GR"/>
+        </w:rPr>
+        <w:t>3 διαφορετικές συχνότητες. Δεν έχουμε τοποθετήσει άλλα εμπόδια ενδιάμεσα για να απομονώσουμε τις απώλειες που υπάρχουν μόνο από την αλλαγή της συχνότητας. Βλέπουμε λοιπόν ότι οι καμπύλες έχουν μικρή, θετική κλίση, το οποίο σημαίνει πως με την αύξηση της συχνότητας έχουμε περισσότερες απώλειες. Αυτό είναι κάτι αναμενόμενο, δεδομένου ότι όσο ανεβαίνουμε συχνότητα, τόσο πιο ευαίσθητο είναι το σήμα κατά τη διάδοση</w:t>
+      </w:r>
+      <w:r>
+        <w:rPr>
+          <w:sz w:val="24"/>
+          <w:szCs w:val="24"/>
+          <w:lang w:val="el-GR"/>
+        </w:rPr>
+        <w:t>. Όσο αφορά την κλίση, αυτή ελαττώνεται σταδιακά, το οποίο σημαίνει ότι ενώ αρχικά οι απώλειες όταν ανέβουμε συχνότητα είναι σχετικά μεγάλες, στην πορεία η αύξηση της συχνότητας επηρεάζει</w:t>
+      </w:r>
+      <w:r>
+        <w:rPr>
+          <w:sz w:val="24"/>
+          <w:szCs w:val="24"/>
+          <w:lang w:val="el-GR"/>
+        </w:rPr>
+        <w:t xml:space="preserve"> </w:t>
+      </w:r>
+      <w:r>
+        <w:rPr>
+          <w:sz w:val="24"/>
+          <w:szCs w:val="24"/>
+          <w:lang w:val="el-GR"/>
+        </w:rPr>
+        <w:t>όλο και λιγότερο το σήμα. Επιπλέον, για τις 3 διαφορετικές τοποθεσίες, φαίνεται ότι το σήμα δεν εξασθενεί γραμμικά όσο αυξάνουμε την απόσταση γραμμικά, αλλά επηρεάζεται όλο και λιγότερο όσο απομακρυνόμαστε.</w:t>
       </w:r>
     </w:p>
     <w:p>
@@ -4680,7 +4712,23 @@
           <w:szCs w:val="24"/>
           <w:lang w:val="el-GR"/>
         </w:rPr>
-        <w:t>Αρχικά, βλέπουμε ότι η συμπεριφορά των καμπυλών και στις δύο περιπτώσεις είναι όντως η ίδια, με διαφορετικά μεγέθη απωλειών, κάτι το οποίο είναι αναμενόμενο αν αναλογιστούμε πόσες είναι οι απώλειες απ’ το κάθε είδος τοίχου. Επιπλέον, οι καμπύλες είναι ευθείες, το οποίο σημαίνει πως οι απώλειες λόγω τοίχων, ανεξαρτήτως είδους, είναι γραμμική συνάρτηση</w:t>
+        <w:t>Αρχικά, βλέπουμε ότι η συμπεριφορά των καμπυλών και στις δύο περιπτώσεις είναι όντως η ίδια, με διαφορετικά μεγέθη απωλειών, κάτι το οποίο είναι αναμενόμενο αν αναλογιστούμε πόσες είναι οι απώλειες απ’ το κάθε είδος τοίχου. Επιπλέον, οι καμπύλες είναι ευθείες</w:t>
+      </w:r>
+      <w:r>
+        <w:rPr>
+          <w:sz w:val="24"/>
+          <w:szCs w:val="24"/>
+          <w:lang w:val="el-GR"/>
+        </w:rPr>
+        <w:t xml:space="preserve"> γραμμές</w:t>
+      </w:r>
+      <w:r>
+        <w:rPr>
+          <w:sz w:val="24"/>
+          <w:szCs w:val="24"/>
+          <w:lang w:val="el-GR"/>
+        </w:rPr>
+        <w:t>, το οποίο σημαίνει πως οι απώλειες λόγω τοίχων, ανεξαρτήτως είδους, είναι γραμμική συνάρτηση</w:t>
       </w:r>
       <w:r>
         <w:rPr>
@@ -4739,7 +4787,23 @@
           <w:szCs w:val="24"/>
           <w:lang w:val="el-GR"/>
         </w:rPr>
-        <w:t>μιας και το σήμα είναι ήδη τόσο επιβαρυμένο που δεν θα είναι καθιστή καμία επικοινωνία. Να σημειωθεί ότι δεν έχουν ληφθεί υπόψιν τυχόν άλλα εμπόδια, τα οποία σε ένα ρεαλιστικό σενάριο θα μπορούσαν να υπάρχουν, καθώς ο σκοπός εδώ είναι να επικεντρωθούμε στις απώλειες απ’ τον συγκεκριμένο τύπο εμποδίου.</w:t>
+        <w:t xml:space="preserve">μιας και το σήμα είναι ήδη τόσο επιβαρυμένο που δεν θα είναι </w:t>
+      </w:r>
+      <w:r>
+        <w:rPr>
+          <w:sz w:val="24"/>
+          <w:szCs w:val="24"/>
+          <w:lang w:val="el-GR"/>
+        </w:rPr>
+        <w:t>εφικτή</w:t>
+      </w:r>
+      <w:r>
+        <w:rPr>
+          <w:sz w:val="24"/>
+          <w:szCs w:val="24"/>
+          <w:lang w:val="el-GR"/>
+        </w:rPr>
+        <w:t xml:space="preserve"> καμία επικοινωνία. Να σημειωθεί ότι δεν έχουν ληφθεί υπόψιν τυχόν άλλα εμπόδια, τα οποία σε ένα ρεαλιστικό σενάριο θα μπορούσαν να υπάρχουν, καθώς ο σκοπός εδώ είναι να επικεντρωθούμε στις απώλειες απ’ τον συγκεκριμένο τύπο εμποδίου.</w:t>
       </w:r>
       <w:r>
         <w:rPr>
@@ -4764,6 +4828,14 @@
           <w:lang w:val="el-GR"/>
         </w:rPr>
         <w:t>)</w:t>
+      </w:r>
+      <w:r>
+        <w:rPr>
+          <w:sz w:val="24"/>
+          <w:szCs w:val="24"/>
+          <w:lang w:val="el-GR"/>
+        </w:rPr>
+        <w:t>.</w:t>
       </w:r>
     </w:p>
     <w:p>
@@ -5208,7 +5280,23 @@
           <w:lang w:val="el-GR"/>
         </w:rPr>
         <w:lastRenderedPageBreak/>
-        <w:t>Πρακτικά αυτό σημαίνει, ότι το σήμα επηρεάζεται πολύ έντονα απ’ τον πρώτο παρεμβαλλόμενο όροφο, ενώ όσο προστίθενται και άλλοι όροφοι ενδιάμεσα, αυτό επηρεάζεται όλο και λιγότερο με γρήγορο ρυθμό. Με άλλα λόγια, αν υπάρχουν 4 όροφοι ανάμεσα στον πομπό και το δέκτη τότε το να προσθέσουμε άλλο ένα όροφο θα επιβαρύνει το σήμα ελάχιστα σε σχέση με πριν.</w:t>
+        <w:t xml:space="preserve">Πρακτικά αυτό σημαίνει, ότι το σήμα επηρεάζεται πολύ έντονα απ’ τον πρώτο παρεμβαλλόμενο όροφο, ενώ όσο προστίθενται και άλλοι όροφοι ενδιάμεσα, αυτό επηρεάζεται όλο και λιγότερο με </w:t>
+      </w:r>
+      <w:r>
+        <w:rPr>
+          <w:sz w:val="24"/>
+          <w:szCs w:val="24"/>
+          <w:lang w:val="el-GR"/>
+        </w:rPr>
+        <w:t>μεγάλο</w:t>
+      </w:r>
+      <w:r>
+        <w:rPr>
+          <w:sz w:val="24"/>
+          <w:szCs w:val="24"/>
+          <w:lang w:val="el-GR"/>
+        </w:rPr>
+        <w:t xml:space="preserve"> ρυθμό. Με άλλα λόγια, αν υπάρχουν 4 όροφοι ανάμεσα στον πομπό και το δέκτη τότε το να προσθέσουμε άλλο ένα όροφο θα επιβαρύνει το σήμα ελάχιστα σε σχέση με πριν.</w:t>
       </w:r>
     </w:p>
     <w:p>
@@ -5527,7 +5615,39 @@
           <w:szCs w:val="24"/>
           <w:lang w:val="el-GR"/>
         </w:rPr>
-        <w:t xml:space="preserve">σε 2 τύπου, υποθέτοντας ότι κάθε κτίριο έχει ένα μόνο τύπο τοίχων. Αναμένουμε οι γραφικές των καμπυλών απώλειας να είναι ίδιες, με την περίπτωση των χοντρών τοίχων να είναι αυξημένες σταθερά κατά </w:t>
+        <w:t xml:space="preserve">σε 2 </w:t>
+      </w:r>
+      <w:r>
+        <w:rPr>
+          <w:sz w:val="24"/>
+          <w:szCs w:val="24"/>
+          <w:lang w:val="el-GR"/>
+        </w:rPr>
+        <w:t>είδη</w:t>
+      </w:r>
+      <w:r>
+        <w:rPr>
+          <w:sz w:val="24"/>
+          <w:szCs w:val="24"/>
+          <w:lang w:val="el-GR"/>
+        </w:rPr>
+        <w:t>, υποθέτοντας ότι κάθε κτίριο έχει ένα μόνο τύπο τοίχων. Αναμένουμε οι γραφικές των καμπυλών απώλειας</w:t>
+      </w:r>
+      <w:r>
+        <w:rPr>
+          <w:sz w:val="24"/>
+          <w:szCs w:val="24"/>
+          <w:lang w:val="el-GR"/>
+        </w:rPr>
+        <w:t xml:space="preserve"> στο κτίριο με λεπτούς τοίχους</w:t>
+      </w:r>
+      <w:r>
+        <w:rPr>
+          <w:sz w:val="24"/>
+          <w:szCs w:val="24"/>
+          <w:lang w:val="el-GR"/>
+        </w:rPr>
+        <w:t xml:space="preserve"> να είναι ίδιες, με την περίπτωση των χοντρών τοίχων να είναι αυξημένες σταθερά κατά </w:t>
       </w:r>
       <w:r>
         <w:rPr>
@@ -5561,7 +5681,7 @@
           <w:szCs w:val="24"/>
           <w:lang w:val="el-GR"/>
         </w:rPr>
-        <w:t xml:space="preserve"> – </w:t>
+        <w:t>-</w:t>
       </w:r>
       <w:r>
         <w:rPr>
@@ -5588,14 +5708,6 @@
           <w:lang w:val="el-GR"/>
         </w:rPr>
         <w:t>1</w:t>
-      </w:r>
-      <w:r>
-        <w:rPr>
-          <w:sz w:val="24"/>
-          <w:szCs w:val="24"/>
-          <w:lang w:val="el-GR"/>
-        </w:rPr>
-        <w:t xml:space="preserve"> </w:t>
       </w:r>
       <w:r>
         <w:rPr>
@@ -5995,7 +6107,15 @@
           <w:szCs w:val="24"/>
           <w:lang w:val="el-GR"/>
         </w:rPr>
-        <w:t>Ως εξήγηση στα διαγράμματα, αναφέρουμε ότι οι καμπύλες με κοινό χρώμα έχουν την ίδια συχνότητα</w:t>
+        <w:t>Ο</w:t>
+      </w:r>
+      <w:r>
+        <w:rPr>
+          <w:sz w:val="24"/>
+          <w:szCs w:val="24"/>
+          <w:lang w:val="el-GR"/>
+        </w:rPr>
+        <w:t>ι καμπύλες με κοινό χρώμα έχουν την ίδια συχνότητα</w:t>
       </w:r>
       <w:r>
         <w:rPr>
@@ -6291,24 +6411,32 @@
           <w:szCs w:val="24"/>
           <w:lang w:val="el-GR"/>
         </w:rPr>
+        <w:t>Άλλη μία αναμενόμενη εξέλιξη σύμφωνα με όσα έχουμε δει, είναι ότι στο πρώτο διάγραμμα, αυξάνοντας τη συχνότητα κατά 75%, στα 1400</w:t>
+      </w:r>
+      <w:r>
+        <w:rPr>
+          <w:sz w:val="24"/>
+          <w:szCs w:val="24"/>
+          <w:lang w:val="en-US"/>
+        </w:rPr>
+        <w:t>MHz</w:t>
+      </w:r>
+      <w:r>
+        <w:rPr>
+          <w:sz w:val="24"/>
+          <w:szCs w:val="24"/>
+          <w:lang w:val="el-GR"/>
+        </w:rPr>
+        <w:t xml:space="preserve">, έχουμε </w:t>
+      </w:r>
+      <w:r>
+        <w:rPr>
+          <w:sz w:val="24"/>
+          <w:szCs w:val="24"/>
+          <w:lang w:val="el-GR"/>
+        </w:rPr>
         <w:lastRenderedPageBreak/>
-        <w:t>Άλλη μία αναμενόμενη εξέλιξη σύμφωνα με όσα έχουμε δει, είναι ότι στο πρώτο διάγραμμα, αυξάνοντας τη συχνότητα κατά 75%, στα 1400</w:t>
-      </w:r>
-      <w:r>
-        <w:rPr>
-          <w:sz w:val="24"/>
-          <w:szCs w:val="24"/>
-          <w:lang w:val="en-US"/>
-        </w:rPr>
-        <w:t>MHz</w:t>
-      </w:r>
-      <w:r>
-        <w:rPr>
-          <w:sz w:val="24"/>
-          <w:szCs w:val="24"/>
-          <w:lang w:val="el-GR"/>
-        </w:rPr>
-        <w:t>, έχουμε απώλειες</w:t>
+        <w:t>απώλειες</w:t>
       </w:r>
       <w:r>
         <w:rPr>
@@ -6484,7 +6612,23 @@
           <w:szCs w:val="24"/>
           <w:lang w:val="el-GR"/>
         </w:rPr>
-        <w:t xml:space="preserve"> τοίχους, οι καμπύλες με τους αστερίσκους είναι πιο χαμηλά από αυτές των ρόμβων, επομένως βλέπουμε ότι είναι πολύ σημαντικότερο σε ένα τέτοιο τύπο κτιρίου να αποφεύγουμε την ύπαρξη ορόφων, παρά την ύπαρξη τοίχων. Για παράδειγμα, μας συμφέρει να τοποθετούμε 1 </w:t>
+        <w:t xml:space="preserve"> τοίχους</w:t>
+      </w:r>
+      <w:r>
+        <w:rPr>
+          <w:sz w:val="24"/>
+          <w:szCs w:val="24"/>
+          <w:lang w:val="el-GR"/>
+        </w:rPr>
+        <w:t>, απ’ ότι ορόφους</w:t>
+      </w:r>
+      <w:r>
+        <w:rPr>
+          <w:sz w:val="24"/>
+          <w:szCs w:val="24"/>
+          <w:lang w:val="el-GR"/>
+        </w:rPr>
+        <w:t xml:space="preserve">, οι καμπύλες με τους αστερίσκους είναι πιο χαμηλά από αυτές των ρόμβων, επομένως βλέπουμε ότι είναι πολύ σημαντικότερο σε ένα τέτοιο τύπο κτιρίου να αποφεύγουμε την ύπαρξη ορόφων, παρά την ύπαρξη τοίχων. Για παράδειγμα, μας συμφέρει να τοποθετούμε 1 </w:t>
       </w:r>
       <w:r>
         <w:rPr>
@@ -6540,8 +6684,74 @@
           <w:szCs w:val="24"/>
           <w:lang w:val="el-GR"/>
         </w:rPr>
-        <w:t>Επίσης έχοντας βάλει όλες τις παραμέτρους, βλέπουμε και στα δύο διαγράμματα οι καμπύλες έχουν μικρότερη κλίση σε σχέση με όταν συγκρίναμε μόνο τη συχνότητα ή την απόσταση. Ειδικά στις αλλαγές συχνότητας, βλέπουμε ότι ο συνολικός αντίκτυπος από την παράμετρο αυτή είναι πολύ μικρή σε σχέση με τις ολικές απώλειες, οπότε οι καμπύλες έχουν μικρή κλίση.</w:t>
-      </w:r>
+        <w:t xml:space="preserve">Επίσης έχοντας βάλει όλες τις παραμέτρους, βλέπουμε </w:t>
+      </w:r>
+      <w:r>
+        <w:rPr>
+          <w:sz w:val="24"/>
+          <w:szCs w:val="24"/>
+          <w:lang w:val="el-GR"/>
+        </w:rPr>
+        <w:t xml:space="preserve">ότι </w:t>
+      </w:r>
+      <w:r>
+        <w:rPr>
+          <w:sz w:val="24"/>
+          <w:szCs w:val="24"/>
+          <w:lang w:val="el-GR"/>
+        </w:rPr>
+        <w:t xml:space="preserve">και στα δύο διαγράμματα οι καμπύλες έχουν μικρότερη κλίση σε σχέση με όταν συγκρίναμε μόνο τη συχνότητα ή την απόσταση. Ειδικά στις αλλαγές συχνότητας, βλέπουμε ότι ο συνολικός αντίκτυπος </w:t>
+      </w:r>
+      <w:r>
+        <w:rPr>
+          <w:sz w:val="24"/>
+          <w:szCs w:val="24"/>
+          <w:lang w:val="el-GR"/>
+        </w:rPr>
+        <w:t>αυτής</w:t>
+      </w:r>
+      <w:r>
+        <w:rPr>
+          <w:sz w:val="24"/>
+          <w:szCs w:val="24"/>
+          <w:lang w:val="el-GR"/>
+        </w:rPr>
+        <w:t xml:space="preserve"> είναι πολύ μικρ</w:t>
+      </w:r>
+      <w:r>
+        <w:rPr>
+          <w:sz w:val="24"/>
+          <w:szCs w:val="24"/>
+          <w:lang w:val="el-GR"/>
+        </w:rPr>
+        <w:t>ός</w:t>
+      </w:r>
+      <w:r>
+        <w:rPr>
+          <w:sz w:val="24"/>
+          <w:szCs w:val="24"/>
+          <w:lang w:val="el-GR"/>
+        </w:rPr>
+        <w:t xml:space="preserve"> σε σχέση με τις ολικές απώλειες</w:t>
+      </w:r>
+      <w:r>
+        <w:rPr>
+          <w:sz w:val="24"/>
+          <w:szCs w:val="24"/>
+          <w:lang w:val="el-GR"/>
+        </w:rPr>
+        <w:t xml:space="preserve"> απ’ το σύνολο των υπόλοιπων παραμέτρων.</w:t>
+      </w:r>
+    </w:p>
+    <w:p>
+      <w:pPr>
+        <w:jc w:val="both"/>
+        <w:rPr>
+          <w:sz w:val="24"/>
+          <w:szCs w:val="24"/>
+          <w:lang w:val="el-GR"/>
+        </w:rPr>
+      </w:pPr>
     </w:p>
     <w:p>
       <w:pPr>
@@ -6922,7 +7132,16 @@
           <w:u w:val="single"/>
           <w:lang w:val="el-GR"/>
         </w:rPr>
-        <w:t>ως προς την απόσταση</w:t>
+        <w:t>ως προς τ</w:t>
+      </w:r>
+      <w:r>
+        <w:rPr>
+          <w:sz w:val="24"/>
+          <w:szCs w:val="24"/>
+          <w:u w:val="single"/>
+          <w:lang w:val="el-GR"/>
+        </w:rPr>
+        <w:t>η συχνότητα</w:t>
       </w:r>
       <w:r>
         <w:rPr>
@@ -7410,7 +7629,7 @@
         <w:rPr>
           <w:sz w:val="24"/>
           <w:szCs w:val="24"/>
-          <w:lang w:val="en-US"/>
+          <w:lang w:val="el-GR"/>
         </w:rPr>
         <w:t xml:space="preserve">         </w:t>
       </w:r>
@@ -7455,64 +7674,18 @@
         <w:rPr>
           <w:sz w:val="24"/>
           <w:szCs w:val="24"/>
-          <w:lang w:val="el-GR"/>
-        </w:rPr>
-      </w:pPr>
-      <w:r>
-        <w:rPr>
-          <w:sz w:val="24"/>
-          <w:szCs w:val="24"/>
-          <w:lang w:val="el-GR"/>
-        </w:rPr>
-        <w:t xml:space="preserve">Στη δεύτερη περίπτωση, απεικονίζουμε την </w:t>
-      </w:r>
-      <w:r>
-        <w:rPr>
-          <w:sz w:val="24"/>
-          <w:szCs w:val="24"/>
-          <w:lang w:val="el-GR"/>
-        </w:rPr>
-        <w:t xml:space="preserve">περιοχή </w:t>
-      </w:r>
-      <w:r>
-        <w:rPr>
-          <w:sz w:val="24"/>
-          <w:szCs w:val="24"/>
-          <w:lang w:val="el-GR"/>
-        </w:rPr>
-        <w:t>κάλυψη</w:t>
-      </w:r>
-      <w:r>
-        <w:rPr>
-          <w:sz w:val="24"/>
-          <w:szCs w:val="24"/>
-          <w:lang w:val="el-GR"/>
-        </w:rPr>
-        <w:t>ς</w:t>
-      </w:r>
-      <w:r>
-        <w:rPr>
-          <w:sz w:val="24"/>
-          <w:szCs w:val="24"/>
-          <w:lang w:val="el-GR"/>
-        </w:rPr>
-        <w:t xml:space="preserve"> των πομπών με </w:t>
-      </w:r>
-      <w:r>
-        <w:rPr>
-          <w:sz w:val="24"/>
-          <w:szCs w:val="24"/>
-          <w:lang w:val="el-GR"/>
-        </w:rPr>
-        <w:t>ελλειπτικό σχήμα</w:t>
-      </w:r>
-      <w:r>
-        <w:rPr>
-          <w:sz w:val="24"/>
-          <w:szCs w:val="24"/>
-          <w:lang w:val="el-GR"/>
-        </w:rPr>
-        <w:t xml:space="preserve"> για να αποδώσουμε σωστότερα τις επιπτώσεις των πολλαπλών χοντρών τοίχων σε σχέση με τους ορόφους.</w:t>
+          <w:u w:val="single"/>
+          <w:lang w:val="el-GR"/>
+        </w:rPr>
+      </w:pPr>
+      <w:r>
+        <w:rPr>
+          <w:sz w:val="24"/>
+          <w:szCs w:val="24"/>
+          <w:u w:val="single"/>
+          <w:lang w:val="el-GR"/>
+        </w:rPr>
+        <w:t>Σχόλια:</w:t>
       </w:r>
     </w:p>
     <w:p>
@@ -7526,6 +7699,62 @@
           <w:lang w:val="el-GR"/>
         </w:rPr>
       </w:pPr>
+      <w:r>
+        <w:rPr>
+          <w:sz w:val="24"/>
+          <w:szCs w:val="24"/>
+          <w:lang w:val="el-GR"/>
+        </w:rPr>
+        <w:t xml:space="preserve">Στη δεύτερη περίπτωση, απεικονίζουμε την </w:t>
+      </w:r>
+      <w:r>
+        <w:rPr>
+          <w:sz w:val="24"/>
+          <w:szCs w:val="24"/>
+          <w:lang w:val="el-GR"/>
+        </w:rPr>
+        <w:t xml:space="preserve">περιοχή </w:t>
+      </w:r>
+      <w:r>
+        <w:rPr>
+          <w:sz w:val="24"/>
+          <w:szCs w:val="24"/>
+          <w:lang w:val="el-GR"/>
+        </w:rPr>
+        <w:t>κάλυψη</w:t>
+      </w:r>
+      <w:r>
+        <w:rPr>
+          <w:sz w:val="24"/>
+          <w:szCs w:val="24"/>
+          <w:lang w:val="el-GR"/>
+        </w:rPr>
+        <w:t>ς</w:t>
+      </w:r>
+      <w:r>
+        <w:rPr>
+          <w:sz w:val="24"/>
+          <w:szCs w:val="24"/>
+          <w:lang w:val="el-GR"/>
+        </w:rPr>
+        <w:t xml:space="preserve"> των πομπών με </w:t>
+      </w:r>
+      <w:r>
+        <w:rPr>
+          <w:sz w:val="24"/>
+          <w:szCs w:val="24"/>
+          <w:lang w:val="el-GR"/>
+        </w:rPr>
+        <w:t>ελλειπτικό σχήμα</w:t>
+      </w:r>
+      <w:r>
+        <w:rPr>
+          <w:sz w:val="24"/>
+          <w:szCs w:val="24"/>
+          <w:lang w:val="el-GR"/>
+        </w:rPr>
+        <w:t xml:space="preserve"> για να αποδώσουμε σωστότερα τις επιπτώσεις των πολλαπλών χοντρών τοίχων σε σχέση με τους ορόφους.</w:t>
+      </w:r>
     </w:p>
     <w:p>
       <w:pPr>
@@ -7583,7 +7812,19 @@
         <w:rPr>
           <w:sz w:val="24"/>
           <w:szCs w:val="24"/>
-          <w:lang w:val="en-US"/>
+          <w:lang w:val="el-GR"/>
+        </w:rPr>
+      </w:pPr>
+    </w:p>
+    <w:p>
+      <w:pPr>
+        <w:pStyle w:val="ListParagraph"/>
+        <w:ind w:left="0"/>
+        <w:jc w:val="both"/>
+        <w:rPr>
+          <w:sz w:val="24"/>
+          <w:szCs w:val="24"/>
+          <w:lang w:val="el-GR"/>
         </w:rPr>
       </w:pPr>
     </w:p>
@@ -7885,54 +8126,17 @@
         </w:rPr>
         <w:t xml:space="preserve">Αυτό προκύπτει με βάσει τις απώλειες που ορίσαμε στο </w:t>
       </w:r>
-      <w:r>
-        <w:rPr>
-          <w:sz w:val="24"/>
-          <w:szCs w:val="24"/>
-          <w:lang w:val="el-GR"/>
-        </w:rPr>
-        <w:fldChar w:fldCharType="begin"/>
-      </w:r>
-      <w:r>
-        <w:rPr>
-          <w:sz w:val="24"/>
-          <w:szCs w:val="24"/>
-          <w:lang w:val="el-GR"/>
-        </w:rPr>
-        <w:instrText xml:space="preserve"> HYPERLINK  \l "_Μαθηματική_Ανάλυση" </w:instrText>
-      </w:r>
-      <w:r>
-        <w:rPr>
-          <w:sz w:val="24"/>
-          <w:szCs w:val="24"/>
-          <w:lang w:val="el-GR"/>
-        </w:rPr>
-      </w:r>
-      <w:r>
-        <w:rPr>
-          <w:sz w:val="24"/>
-          <w:szCs w:val="24"/>
-          <w:lang w:val="el-GR"/>
-        </w:rPr>
-        <w:fldChar w:fldCharType="separate"/>
-      </w:r>
-      <w:r>
-        <w:rPr>
-          <w:rStyle w:val="Hyperlink"/>
-          <w:sz w:val="24"/>
-          <w:szCs w:val="24"/>
-          <w:lang w:val="el-GR"/>
-        </w:rPr>
-        <w:t>2</w:t>
-      </w:r>
-      <w:r>
-        <w:rPr>
-          <w:sz w:val="24"/>
-          <w:szCs w:val="24"/>
-          <w:lang w:val="el-GR"/>
-        </w:rPr>
-        <w:fldChar w:fldCharType="end"/>
-      </w:r>
+      <w:hyperlink w:anchor="_Μαθηματική_Ανάλυση" w:history="1">
+        <w:r>
+          <w:rPr>
+            <w:rStyle w:val="Hyperlink"/>
+            <w:sz w:val="24"/>
+            <w:szCs w:val="24"/>
+            <w:lang w:val="el-GR"/>
+          </w:rPr>
+          <w:t>2</w:t>
+        </w:r>
+      </w:hyperlink>
       <w:r>
         <w:rPr>
           <w:sz w:val="24"/>
@@ -7962,7 +8166,23 @@
           <w:szCs w:val="24"/>
           <w:lang w:val="el-GR"/>
         </w:rPr>
-        <w:t>Λιγότερο κρίσιμες φαίνεται να είναι οι παράμετροι συχνότητας και απόστασης. Ανάμεσά τους, η συχνότητα επιφέρει μεγαλύτερες απώλειες μέχρι μία απόσταση, ωστόσο μετά από αυτό το σημείο η απόσταση παίζει καθοριστικό ρόλο στην αποδυνάμωση του σήματος.</w:t>
+        <w:t xml:space="preserve">Λιγότερο κρίσιμες φαίνεται να είναι οι παράμετροι συχνότητας και απόστασης. Ανάμεσά τους, η συχνότητα επιφέρει μεγαλύτερες απώλειες μέχρι μία απόσταση, ωστόσο μετά από αυτό το σημείο η απόσταση παίζει </w:t>
+      </w:r>
+      <w:r>
+        <w:rPr>
+          <w:sz w:val="24"/>
+          <w:szCs w:val="24"/>
+          <w:lang w:val="el-GR"/>
+        </w:rPr>
+        <w:t xml:space="preserve">πιο </w:t>
+      </w:r>
+      <w:r>
+        <w:rPr>
+          <w:sz w:val="24"/>
+          <w:szCs w:val="24"/>
+          <w:lang w:val="el-GR"/>
+        </w:rPr>
+        <w:t>καθοριστικό ρόλο στην αποδυνάμωση του σήματος.</w:t>
       </w:r>
     </w:p>
     <w:p>
@@ -7985,7 +8205,7 @@
           <w:szCs w:val="24"/>
           <w:lang w:val="el-GR"/>
         </w:rPr>
-        <w:t>Σε όλα τα διαγράμματα, χρησιμοποιήσαμε 3 διαφορετικές συχνότητες και παρατηρήσαμε ότι παντού, το σήμα με τη</w:t>
+        <w:t>Σε όλα τα διαγράμματα, χρησιμοποιήσαμε 3 διαφορετικές συχνότητες και παρατηρήσαμε ότι παντού το σήμα με τη</w:t>
       </w:r>
       <w:r>
         <w:rPr>
@@ -8001,7 +8221,7 @@
           <w:szCs w:val="24"/>
           <w:lang w:val="el-GR"/>
         </w:rPr>
-        <w:t>συχνότητα επηρεάζεται περισσότερο από τα άλλα δύο, όταν εισάγουμε οποιαδήποτε απ’ τις υπόλοιπες παραμέτρους. Κάτι ενδιαφέρον</w:t>
+        <w:t>συχνότητα επηρεάζεται περισσότερο από τα άλλα δύο όταν εισάγουμε οποιαδήποτε απ’ τις υπόλοιπες παραμέτρους. Κάτι ενδιαφέρον</w:t>
       </w:r>
       <w:r>
         <w:rPr>
@@ -8072,7 +8292,47 @@
           <w:szCs w:val="24"/>
           <w:lang w:val="el-GR"/>
         </w:rPr>
-        <w:t>Σε γενικές γραμμές, το μοντέλο είναι πολύ αποτελεσματικό σε μία μεγάλη ποικιλία εσωτερικών χώρων, και αποτελεί ένα αξιόπιστο εργαλείο για το σχεδιασμό δικτύων. Είδαμε έμπρακτα τη συμπεριφορά των απωλειών εξαιτίας των ορόφων, η οποία αναπαριστά καλύτερα την πραγματικότητα σε σχέση με άλλα μοντέλα εσωτερικού χώρου.</w:t>
+        <w:t>Σε γενικές γραμμές, το μοντέλο είναι πολύ αποτελεσματικό σε μία μεγάλη ποικιλία εσωτερικών χώρων, και αποτελεί ένα αξιόπιστο εργαλείο για το σχεδιασμό δικτύων</w:t>
+      </w:r>
+      <w:r>
+        <w:rPr>
+          <w:sz w:val="24"/>
+          <w:szCs w:val="24"/>
+          <w:lang w:val="el-GR"/>
+        </w:rPr>
+        <w:t xml:space="preserve"> </w:t>
+      </w:r>
+      <w:r>
+        <w:rPr>
+          <w:sz w:val="24"/>
+          <w:szCs w:val="24"/>
+          <w:lang w:val="en-US"/>
+        </w:rPr>
+        <w:t>picocell</w:t>
+      </w:r>
+      <w:r>
+        <w:rPr>
+          <w:sz w:val="24"/>
+          <w:szCs w:val="24"/>
+          <w:lang w:val="el-GR"/>
+        </w:rPr>
+        <w:t xml:space="preserve"> </w:t>
+      </w:r>
+      <w:r>
+        <w:rPr>
+          <w:sz w:val="24"/>
+          <w:szCs w:val="24"/>
+          <w:lang w:val="el-GR"/>
+        </w:rPr>
+        <w:t>νέας γενιάς</w:t>
+      </w:r>
+      <w:r>
+        <w:rPr>
+          <w:sz w:val="24"/>
+          <w:szCs w:val="24"/>
+          <w:lang w:val="el-GR"/>
+        </w:rPr>
+        <w:t>. Είδαμε έμπρακτα τη συμπεριφορά των απωλειών εξαιτίας των ορόφων, η οποία αναπαριστά καλύτερα την πραγματικότητα σε σχέση με άλλα μοντέλα εσωτερικού χώρου.</w:t>
       </w:r>
     </w:p>
     <w:p>
@@ -8119,7 +8379,103 @@
           <w:szCs w:val="24"/>
           <w:lang w:val="el-GR"/>
         </w:rPr>
-        <w:t xml:space="preserve"> συμπεράναμε ότι λόγω της πολύ μεγάλης διαφοράς στις απώλειες των 2 τύπων τοίχου, ενδεχομένως να είναι απαραίτητο σε κάποιες περιπτώσεις η διαφοροποίηση των τοίχων σε περισσότερα είδη. Όσο πιο κοντά είμαστε στις πραγματικές απώλειες του υλικού κάθε κτιρίου, τόσο πιο ακριβής θα είναι η μελέτη μας. Κάτι τέτοιο βέβαια απαιτεί και περισσότερη μελέτη του εκάστοτε χώρου, επομένως αφήνεται στην κρίση ενός μηχανικού, το πότε αξίζει μία τέτοια ανάλυση.</w:t>
+        <w:t xml:space="preserve"> συμπεράναμε ότι λόγω της πολύ μεγάλης διαφοράς στις απώλειες των 2 τύπων τοίχου, ενδεχομένως να είναι απαραίτητο σε κάποιες περιπτώσεις </w:t>
+      </w:r>
+      <w:r>
+        <w:rPr>
+          <w:sz w:val="24"/>
+          <w:szCs w:val="24"/>
+          <w:lang w:val="el-GR"/>
+        </w:rPr>
+        <w:t>να γίνει</w:t>
+      </w:r>
+      <w:r>
+        <w:rPr>
+          <w:sz w:val="24"/>
+          <w:szCs w:val="24"/>
+          <w:lang w:val="el-GR"/>
+        </w:rPr>
+        <w:t xml:space="preserve"> διαφοροποίηση των τοίχων σε περισσότερα είδη. Όσο πιο κοντά είμαστε στις πραγματικές απώλειες του </w:t>
+      </w:r>
+      <w:r>
+        <w:rPr>
+          <w:sz w:val="24"/>
+          <w:szCs w:val="24"/>
+          <w:lang w:val="el-GR"/>
+        </w:rPr>
+        <w:t xml:space="preserve">κάθε </w:t>
+      </w:r>
+      <w:r>
+        <w:rPr>
+          <w:sz w:val="24"/>
+          <w:szCs w:val="24"/>
+          <w:lang w:val="el-GR"/>
+        </w:rPr>
+        <w:t xml:space="preserve">υλικού </w:t>
+      </w:r>
+      <w:r>
+        <w:rPr>
+          <w:sz w:val="24"/>
+          <w:szCs w:val="24"/>
+          <w:lang w:val="el-GR"/>
+        </w:rPr>
+        <w:t>ενός</w:t>
+      </w:r>
+      <w:r>
+        <w:rPr>
+          <w:sz w:val="24"/>
+          <w:szCs w:val="24"/>
+          <w:lang w:val="el-GR"/>
+        </w:rPr>
+        <w:t xml:space="preserve"> κτιρίου, τόσο πιο ακριβής θα είναι η μελέτη μας. Κάτι τέτοιο βέβαια απαιτεί και περισσότερη </w:t>
+      </w:r>
+      <w:r>
+        <w:rPr>
+          <w:sz w:val="24"/>
+          <w:szCs w:val="24"/>
+          <w:lang w:val="el-GR"/>
+        </w:rPr>
+        <w:t>ανάλυση</w:t>
+      </w:r>
+      <w:r>
+        <w:rPr>
+          <w:sz w:val="24"/>
+          <w:szCs w:val="24"/>
+          <w:lang w:val="el-GR"/>
+        </w:rPr>
+        <w:t xml:space="preserve"> του εκάστοτε χώρου, επομένως αφήνεται στην κρίση </w:t>
+      </w:r>
+      <w:r>
+        <w:rPr>
+          <w:sz w:val="24"/>
+          <w:szCs w:val="24"/>
+          <w:lang w:val="el-GR"/>
+        </w:rPr>
+        <w:t>του κάθε</w:t>
+      </w:r>
+      <w:r>
+        <w:rPr>
+          <w:sz w:val="24"/>
+          <w:szCs w:val="24"/>
+          <w:lang w:val="el-GR"/>
+        </w:rPr>
+        <w:t xml:space="preserve"> μηχανικού, το πότε αξίζει μία τέτοια </w:t>
+      </w:r>
+      <w:r>
+        <w:rPr>
+          <w:sz w:val="24"/>
+          <w:szCs w:val="24"/>
+          <w:lang w:val="el-GR"/>
+        </w:rPr>
+        <w:t>διαδικασία</w:t>
+      </w:r>
+      <w:r>
+        <w:rPr>
+          <w:sz w:val="24"/>
+          <w:szCs w:val="24"/>
+          <w:lang w:val="el-GR"/>
+        </w:rPr>
+        <w:t>.</w:t>
       </w:r>
     </w:p>
     <w:p>
@@ -36788,6 +37144,15 @@
 </file>
 
 <file path=customXml/item1.xml><?xml version="1.0" encoding="utf-8"?>
+<?mso-contentType ?>
+<FormTemplates xmlns="http://schemas.microsoft.com/sharepoint/v3/contenttype/forms">
+  <Display>DocumentLibraryForm</Display>
+  <Edit>DocumentLibraryForm</Edit>
+  <New>DocumentLibraryForm</New>
+</FormTemplates>
+</file>
+
+<file path=customXml/item2.xml><?xml version="1.0" encoding="utf-8"?>
 <p:properties xmlns:p="http://schemas.microsoft.com/office/2006/metadata/properties" xmlns:xsi="http://www.w3.org/2001/XMLSchema-instance" xmlns:pc="http://schemas.microsoft.com/office/infopath/2007/PartnerControls">
   <documentManagement>
     <_ip_UnifiedCompliancePolicyUIAction xmlns="http://schemas.microsoft.com/sharepoint/v3" xsi:nil="true"/>
@@ -36806,16 +37171,11 @@
 </p:properties>
 </file>
 
-<file path=customXml/item2.xml><?xml version="1.0" encoding="utf-8"?>
-<?mso-contentType ?>
-<FormTemplates xmlns="http://schemas.microsoft.com/sharepoint/v3/contenttype/forms">
-  <Display>DocumentLibraryForm</Display>
-  <Edit>DocumentLibraryForm</Edit>
-  <New>DocumentLibraryForm</New>
-</FormTemplates>
+<file path=customXml/item3.xml><?xml version="1.0" encoding="utf-8"?>
+<b:Sources xmlns:b="http://schemas.openxmlformats.org/officeDocument/2006/bibliography" xmlns="http://schemas.openxmlformats.org/officeDocument/2006/bibliography" SelectedStyle="\APASixthEditionOfficeOnline.xsl" StyleName="APA" Version="6"/>
 </file>
 
-<file path=customXml/item3.xml><?xml version="1.0" encoding="utf-8"?>
+<file path=customXml/item4.xml><?xml version="1.0" encoding="utf-8"?>
 <ct:contentTypeSchema xmlns:ct="http://schemas.microsoft.com/office/2006/metadata/contentType" xmlns:ma="http://schemas.microsoft.com/office/2006/metadata/properties/metaAttributes" ct:_="" ma:_="" ma:contentTypeName="Document" ma:contentTypeID="0x01010079F111ED35F8CC479449609E8A0923A6" ma:contentTypeVersion="20" ma:contentTypeDescription="Create a new document." ma:contentTypeScope="" ma:versionID="1267097ee5f5874adfcc408041ae252e">
   <xsd:schema xmlns:xsd="http://www.w3.org/2001/XMLSchema" xmlns:xs="http://www.w3.org/2001/XMLSchema" xmlns:p="http://schemas.microsoft.com/office/2006/metadata/properties" xmlns:ns1="http://schemas.microsoft.com/sharepoint/v3" xmlns:ns2="71af3243-3dd4-4a8d-8c0d-dd76da1f02a5" xmlns:ns3="16c05727-aa75-4e4a-9b5f-8a80a1165891" xmlns:ns4="230e9df3-be65-4c73-a93b-d1236ebd677e" targetNamespace="http://schemas.microsoft.com/office/2006/metadata/properties" ma:root="true" ma:fieldsID="395891a93df65b14727750f2c06c306c" ns1:_="" ns2:_="" ns3:_="" ns4:_="">
     <xsd:import namespace="http://schemas.microsoft.com/sharepoint/v3"/>
@@ -37091,11 +37451,15 @@
 </ct:contentTypeSchema>
 </file>
 
-<file path=customXml/item4.xml><?xml version="1.0" encoding="utf-8"?>
-<b:Sources xmlns:b="http://schemas.openxmlformats.org/officeDocument/2006/bibliography" xmlns="http://schemas.openxmlformats.org/officeDocument/2006/bibliography" SelectedStyle="\APASixthEditionOfficeOnline.xsl" StyleName="APA" Version="6"/>
+<file path=customXml/itemProps1.xml><?xml version="1.0" encoding="utf-8"?>
+<ds:datastoreItem xmlns:ds="http://schemas.openxmlformats.org/officeDocument/2006/customXml" ds:itemID="{DBAB6B0C-F8D1-4A7F-BE3A-53084A64D071}">
+  <ds:schemaRefs>
+    <ds:schemaRef ds:uri="http://schemas.microsoft.com/sharepoint/v3/contenttype/forms"/>
+  </ds:schemaRefs>
+</ds:datastoreItem>
 </file>
 
-<file path=customXml/itemProps1.xml><?xml version="1.0" encoding="utf-8"?>
+<file path=customXml/itemProps2.xml><?xml version="1.0" encoding="utf-8"?>
 <ds:datastoreItem xmlns:ds="http://schemas.openxmlformats.org/officeDocument/2006/customXml" ds:itemID="{8C1124AF-D090-4928-A35F-6DC9CD7F8544}">
   <ds:schemaRefs>
     <ds:schemaRef ds:uri="http://schemas.microsoft.com/office/2006/metadata/properties"/>
@@ -37107,15 +37471,15 @@
 </ds:datastoreItem>
 </file>
 
-<file path=customXml/itemProps2.xml><?xml version="1.0" encoding="utf-8"?>
-<ds:datastoreItem xmlns:ds="http://schemas.openxmlformats.org/officeDocument/2006/customXml" ds:itemID="{DBAB6B0C-F8D1-4A7F-BE3A-53084A64D071}">
+<file path=customXml/itemProps3.xml><?xml version="1.0" encoding="utf-8"?>
+<ds:datastoreItem xmlns:ds="http://schemas.openxmlformats.org/officeDocument/2006/customXml" ds:itemID="{BCBBEF36-EF81-4599-BC01-8214F640EEBA}">
   <ds:schemaRefs>
-    <ds:schemaRef ds:uri="http://schemas.microsoft.com/sharepoint/v3/contenttype/forms"/>
+    <ds:schemaRef ds:uri="http://schemas.openxmlformats.org/officeDocument/2006/bibliography"/>
   </ds:schemaRefs>
 </ds:datastoreItem>
 </file>
 
-<file path=customXml/itemProps3.xml><?xml version="1.0" encoding="utf-8"?>
+<file path=customXml/itemProps4.xml><?xml version="1.0" encoding="utf-8"?>
 <ds:datastoreItem xmlns:ds="http://schemas.openxmlformats.org/officeDocument/2006/customXml" ds:itemID="{BA6B9AD7-F52C-4636-8E8A-009B9EE7D3DD}">
   <ds:schemaRefs>
     <ds:schemaRef ds:uri="http://schemas.microsoft.com/office/2006/metadata/contentType"/>
@@ -37134,12 +37498,4 @@
     <ds:schemaRef ds:uri="http://schemas.microsoft.com/internal/obd"/>
   </ds:schemaRefs>
 </ds:datastoreItem>
-</file>
-
-<file path=customXml/itemProps4.xml><?xml version="1.0" encoding="utf-8"?>
-<ds:datastoreItem xmlns:ds="http://schemas.openxmlformats.org/officeDocument/2006/customXml" ds:itemID="{BCBBEF36-EF81-4599-BC01-8214F640EEBA}">
-  <ds:schemaRefs>
-    <ds:schemaRef ds:uri="http://schemas.openxmlformats.org/officeDocument/2006/bibliography"/>
-  </ds:schemaRefs>
-</ds:datastoreItem>
 </file>
</xml_diff>